<commit_message>
finish insert and delete
</commit_message>
<xml_diff>
--- a/Document/2018数据结构课程设计任务 发布稿.docx
+++ b/Document/2018数据结构课程设计任务 发布稿.docx
@@ -1,6 +1,6 @@
 
 <file path=word/document.xml><?xml version="1.0" encoding="utf-8"?>
-<w:document xmlns:ve="http://schemas.openxmlformats.org/markup-compatibility/2006" xmlns:o="urn:schemas-microsoft-com:office:office" xmlns:r="http://schemas.openxmlformats.org/officeDocument/2006/relationships" xmlns:m="http://schemas.openxmlformats.org/officeDocument/2006/math" xmlns:v="urn:schemas-microsoft-com:vml" xmlns:wp="http://schemas.openxmlformats.org/drawingml/2006/wordprocessingDrawing" xmlns:w10="urn:schemas-microsoft-com:office:word" xmlns:w="http://schemas.openxmlformats.org/wordprocessingml/2006/main" xmlns:wne="http://schemas.microsoft.com/office/word/2006/wordml">
+<w:document xmlns:wpc="http://schemas.microsoft.com/office/word/2010/wordprocessingCanvas" xmlns:cx="http://schemas.microsoft.com/office/drawing/2014/chartex" xmlns:cx1="http://schemas.microsoft.com/office/drawing/2015/9/8/chartex" xmlns:mc="http://schemas.openxmlformats.org/markup-compatibility/2006" xmlns:o="urn:schemas-microsoft-com:office:office" xmlns:r="http://schemas.openxmlformats.org/officeDocument/2006/relationships" xmlns:m="http://schemas.openxmlformats.org/officeDocument/2006/math" xmlns:v="urn:schemas-microsoft-com:vml" xmlns:wp14="http://schemas.microsoft.com/office/word/2010/wordprocessingDrawing" xmlns:wp="http://schemas.openxmlformats.org/drawingml/2006/wordprocessingDrawing" xmlns:w10="urn:schemas-microsoft-com:office:word" xmlns:w="http://schemas.openxmlformats.org/wordprocessingml/2006/main" xmlns:w14="http://schemas.microsoft.com/office/word/2010/wordml" xmlns:w15="http://schemas.microsoft.com/office/word/2012/wordml" xmlns:w16se="http://schemas.microsoft.com/office/word/2015/wordml/symex" xmlns:wpg="http://schemas.microsoft.com/office/word/2010/wordprocessingGroup" xmlns:wpi="http://schemas.microsoft.com/office/word/2010/wordprocessingInk" xmlns:wne="http://schemas.microsoft.com/office/word/2006/wordml" xmlns:wps="http://schemas.microsoft.com/office/word/2010/wordprocessingShape" mc:Ignorable="w14 w15 w16se wp14">
   <w:body>
     <w:p>
       <w:pPr>
@@ -2090,8 +2090,6 @@
         </w:rPr>
         <w:t>查询</w:t>
       </w:r>
-      <w:bookmarkStart w:id="0" w:name="_GoBack"/>
-      <w:bookmarkEnd w:id="0"/>
       <w:r>
         <w:rPr>
           <w:rFonts w:ascii="ˎ̥" w:hAnsi="ˎ̥" w:cs="Tahoma" w:hint="eastAsia"/>
@@ -2376,10 +2374,10 @@
     </w:p>
     <w:tbl>
       <w:tblPr>
-        <w:tblStyle w:val="a9"/>
+        <w:tblStyle w:val="ac"/>
         <w:tblW w:w="0" w:type="auto"/>
         <w:jc w:val="center"/>
-        <w:tblLook w:val="04A0"/>
+        <w:tblLook w:val="04A0" w:firstRow="1" w:lastRow="0" w:firstColumn="1" w:lastColumn="0" w:noHBand="0" w:noVBand="1"/>
       </w:tblPr>
       <w:tblGrid>
         <w:gridCol w:w="1526"/>
@@ -4521,7 +4519,7 @@
         </w:rPr>
         <w:t>教室安排合理性与利用率、能效情况等。本设计只对现有排课进行评估，不去求解最优排课方案。</w:t>
       </w:r>
-      <w:bookmarkStart w:id="1" w:name="_Hlk500140672"/>
+      <w:bookmarkStart w:id="0" w:name="_Hlk500140672"/>
     </w:p>
     <w:p>
       <w:pPr>
@@ -5237,6 +5235,24 @@
         </w:rPr>
         <w:t>教师承担课堂合理性分析；</w:t>
       </w:r>
+      <w:r>
+        <w:rPr>
+          <w:rFonts w:ascii="ˎ̥" w:hAnsi="ˎ̥" w:cs="Tahoma" w:hint="eastAsia"/>
+          <w:bCs/>
+          <w:kern w:val="0"/>
+          <w:sz w:val="24"/>
+        </w:rPr>
+        <w:t>//</w:t>
+      </w:r>
+      <w:r>
+        <w:rPr>
+          <w:rFonts w:ascii="ˎ̥" w:hAnsi="ˎ̥" w:cs="Tahoma" w:hint="eastAsia"/>
+          <w:bCs/>
+          <w:kern w:val="0"/>
+          <w:sz w:val="24"/>
+        </w:rPr>
+        <w:t>对于教师来说</w:t>
+      </w:r>
     </w:p>
     <w:p>
       <w:pPr>
@@ -5288,6 +5304,26 @@
         </w:rPr>
         <w:t>班级参与课堂的合理性分析；</w:t>
       </w:r>
+      <w:r>
+        <w:rPr>
+          <w:rFonts w:ascii="ˎ̥" w:hAnsi="ˎ̥" w:cs="Tahoma" w:hint="eastAsia"/>
+          <w:bCs/>
+          <w:kern w:val="0"/>
+          <w:sz w:val="24"/>
+        </w:rPr>
+        <w:t>//</w:t>
+      </w:r>
+      <w:r>
+        <w:rPr>
+          <w:rFonts w:ascii="ˎ̥" w:hAnsi="ˎ̥" w:cs="Tahoma" w:hint="eastAsia"/>
+          <w:bCs/>
+          <w:kern w:val="0"/>
+          <w:sz w:val="24"/>
+        </w:rPr>
+        <w:t>对于学生来说</w:t>
+      </w:r>
+      <w:bookmarkStart w:id="1" w:name="_GoBack"/>
+      <w:bookmarkEnd w:id="1"/>
     </w:p>
     <w:p>
       <w:pPr>
@@ -5348,7 +5384,7 @@
         <w:t>。</w:t>
       </w:r>
     </w:p>
-    <w:bookmarkEnd w:id="1"/>
+    <w:bookmarkEnd w:id="0"/>
     <w:p>
       <w:pPr>
         <w:numPr>
@@ -5544,10 +5580,10 @@
     </w:p>
     <w:tbl>
       <w:tblPr>
-        <w:tblStyle w:val="a9"/>
+        <w:tblStyle w:val="ac"/>
         <w:tblW w:w="0" w:type="auto"/>
         <w:jc w:val="center"/>
-        <w:tblLook w:val="04A0"/>
+        <w:tblLook w:val="04A0" w:firstRow="1" w:lastRow="0" w:firstColumn="1" w:lastColumn="0" w:noHBand="0" w:noVBand="1"/>
       </w:tblPr>
       <w:tblGrid>
         <w:gridCol w:w="1526"/>
@@ -9171,10 +9207,10 @@
     </w:p>
     <w:tbl>
       <w:tblPr>
-        <w:tblStyle w:val="a9"/>
+        <w:tblStyle w:val="ac"/>
         <w:tblW w:w="0" w:type="auto"/>
         <w:jc w:val="center"/>
-        <w:tblLook w:val="04A0"/>
+        <w:tblLook w:val="04A0" w:firstRow="1" w:lastRow="0" w:firstColumn="1" w:lastColumn="0" w:noHBand="0" w:noVBand="1"/>
       </w:tblPr>
       <w:tblGrid>
         <w:gridCol w:w="1526"/>
@@ -10779,7 +10815,7 @@
       </w:r>
       <w:r>
         <w:rPr>
-          <w:rStyle w:val="a7"/>
+          <w:rStyle w:val="a9"/>
         </w:rPr>
         <w:t xml:space="preserve">An optimal method for deletion in one-sided height-balanced trees, </w:t>
       </w:r>
@@ -12174,15 +12210,15 @@
 </file>
 
 <file path=word/endnotes.xml><?xml version="1.0" encoding="utf-8"?>
-<w:endnotes xmlns:ve="http://schemas.openxmlformats.org/markup-compatibility/2006" xmlns:o="urn:schemas-microsoft-com:office:office" xmlns:r="http://schemas.openxmlformats.org/officeDocument/2006/relationships" xmlns:m="http://schemas.openxmlformats.org/officeDocument/2006/math" xmlns:v="urn:schemas-microsoft-com:vml" xmlns:wp="http://schemas.openxmlformats.org/drawingml/2006/wordprocessingDrawing" xmlns:w10="urn:schemas-microsoft-com:office:word" xmlns:w="http://schemas.openxmlformats.org/wordprocessingml/2006/main" xmlns:wne="http://schemas.microsoft.com/office/word/2006/wordml">
-  <w:endnote w:type="separator" w:id="0">
+<w:endnotes xmlns:wpc="http://schemas.microsoft.com/office/word/2010/wordprocessingCanvas" xmlns:cx="http://schemas.microsoft.com/office/drawing/2014/chartex" xmlns:cx1="http://schemas.microsoft.com/office/drawing/2015/9/8/chartex" xmlns:mc="http://schemas.openxmlformats.org/markup-compatibility/2006" xmlns:o="urn:schemas-microsoft-com:office:office" xmlns:r="http://schemas.openxmlformats.org/officeDocument/2006/relationships" xmlns:m="http://schemas.openxmlformats.org/officeDocument/2006/math" xmlns:v="urn:schemas-microsoft-com:vml" xmlns:wp14="http://schemas.microsoft.com/office/word/2010/wordprocessingDrawing" xmlns:wp="http://schemas.openxmlformats.org/drawingml/2006/wordprocessingDrawing" xmlns:w10="urn:schemas-microsoft-com:office:word" xmlns:w="http://schemas.openxmlformats.org/wordprocessingml/2006/main" xmlns:w14="http://schemas.microsoft.com/office/word/2010/wordml" xmlns:w15="http://schemas.microsoft.com/office/word/2012/wordml" xmlns:w16se="http://schemas.microsoft.com/office/word/2015/wordml/symex" xmlns:wpg="http://schemas.microsoft.com/office/word/2010/wordprocessingGroup" xmlns:wpi="http://schemas.microsoft.com/office/word/2010/wordprocessingInk" xmlns:wne="http://schemas.microsoft.com/office/word/2006/wordml" xmlns:wps="http://schemas.microsoft.com/office/word/2010/wordprocessingShape" mc:Ignorable="w14 w15 w16se wp14">
+  <w:endnote w:type="separator" w:id="-1">
     <w:p>
       <w:r>
         <w:separator/>
       </w:r>
     </w:p>
   </w:endnote>
-  <w:endnote w:type="continuationSeparator" w:id="1">
+  <w:endnote w:type="continuationSeparator" w:id="0">
     <w:p>
       <w:r>
         <w:continuationSeparator/>
@@ -12193,15 +12229,15 @@
 </file>
 
 <file path=word/footnotes.xml><?xml version="1.0" encoding="utf-8"?>
-<w:footnotes xmlns:ve="http://schemas.openxmlformats.org/markup-compatibility/2006" xmlns:o="urn:schemas-microsoft-com:office:office" xmlns:r="http://schemas.openxmlformats.org/officeDocument/2006/relationships" xmlns:m="http://schemas.openxmlformats.org/officeDocument/2006/math" xmlns:v="urn:schemas-microsoft-com:vml" xmlns:wp="http://schemas.openxmlformats.org/drawingml/2006/wordprocessingDrawing" xmlns:w10="urn:schemas-microsoft-com:office:word" xmlns:w="http://schemas.openxmlformats.org/wordprocessingml/2006/main" xmlns:wne="http://schemas.microsoft.com/office/word/2006/wordml">
-  <w:footnote w:type="separator" w:id="0">
+<w:footnotes xmlns:wpc="http://schemas.microsoft.com/office/word/2010/wordprocessingCanvas" xmlns:cx="http://schemas.microsoft.com/office/drawing/2014/chartex" xmlns:cx1="http://schemas.microsoft.com/office/drawing/2015/9/8/chartex" xmlns:mc="http://schemas.openxmlformats.org/markup-compatibility/2006" xmlns:o="urn:schemas-microsoft-com:office:office" xmlns:r="http://schemas.openxmlformats.org/officeDocument/2006/relationships" xmlns:m="http://schemas.openxmlformats.org/officeDocument/2006/math" xmlns:v="urn:schemas-microsoft-com:vml" xmlns:wp14="http://schemas.microsoft.com/office/word/2010/wordprocessingDrawing" xmlns:wp="http://schemas.openxmlformats.org/drawingml/2006/wordprocessingDrawing" xmlns:w10="urn:schemas-microsoft-com:office:word" xmlns:w="http://schemas.openxmlformats.org/wordprocessingml/2006/main" xmlns:w14="http://schemas.microsoft.com/office/word/2010/wordml" xmlns:w15="http://schemas.microsoft.com/office/word/2012/wordml" xmlns:w16se="http://schemas.microsoft.com/office/word/2015/wordml/symex" xmlns:wpg="http://schemas.microsoft.com/office/word/2010/wordprocessingGroup" xmlns:wpi="http://schemas.microsoft.com/office/word/2010/wordprocessingInk" xmlns:wne="http://schemas.microsoft.com/office/word/2006/wordml" xmlns:wps="http://schemas.microsoft.com/office/word/2010/wordprocessingShape" mc:Ignorable="w14 w15 w16se wp14">
+  <w:footnote w:type="separator" w:id="-1">
     <w:p>
       <w:r>
         <w:separator/>
       </w:r>
     </w:p>
   </w:footnote>
-  <w:footnote w:type="continuationSeparator" w:id="1">
+  <w:footnote w:type="continuationSeparator" w:id="0">
     <w:p>
       <w:r>
         <w:continuationSeparator/>
@@ -12212,8 +12248,8 @@
 </file>
 
 <file path=word/numbering.xml><?xml version="1.0" encoding="utf-8"?>
-<w:numbering xmlns:ve="http://schemas.openxmlformats.org/markup-compatibility/2006" xmlns:o="urn:schemas-microsoft-com:office:office" xmlns:r="http://schemas.openxmlformats.org/officeDocument/2006/relationships" xmlns:m="http://schemas.openxmlformats.org/officeDocument/2006/math" xmlns:v="urn:schemas-microsoft-com:vml" xmlns:wp="http://schemas.openxmlformats.org/drawingml/2006/wordprocessingDrawing" xmlns:w10="urn:schemas-microsoft-com:office:word" xmlns:w="http://schemas.openxmlformats.org/wordprocessingml/2006/main" xmlns:wne="http://schemas.microsoft.com/office/word/2006/wordml">
-  <w:abstractNum w:abstractNumId="0">
+<w:numbering xmlns:wpc="http://schemas.microsoft.com/office/word/2010/wordprocessingCanvas" xmlns:cx="http://schemas.microsoft.com/office/drawing/2014/chartex" xmlns:cx1="http://schemas.microsoft.com/office/drawing/2015/9/8/chartex" xmlns:mc="http://schemas.openxmlformats.org/markup-compatibility/2006" xmlns:o="urn:schemas-microsoft-com:office:office" xmlns:r="http://schemas.openxmlformats.org/officeDocument/2006/relationships" xmlns:m="http://schemas.openxmlformats.org/officeDocument/2006/math" xmlns:v="urn:schemas-microsoft-com:vml" xmlns:wp14="http://schemas.microsoft.com/office/word/2010/wordprocessingDrawing" xmlns:wp="http://schemas.openxmlformats.org/drawingml/2006/wordprocessingDrawing" xmlns:w10="urn:schemas-microsoft-com:office:word" xmlns:w="http://schemas.openxmlformats.org/wordprocessingml/2006/main" xmlns:w14="http://schemas.microsoft.com/office/word/2010/wordml" xmlns:w15="http://schemas.microsoft.com/office/word/2012/wordml" xmlns:w16se="http://schemas.microsoft.com/office/word/2015/wordml/symex" xmlns:wpg="http://schemas.microsoft.com/office/word/2010/wordprocessingGroup" xmlns:wpi="http://schemas.microsoft.com/office/word/2010/wordprocessingInk" xmlns:wne="http://schemas.microsoft.com/office/word/2006/wordml" xmlns:wps="http://schemas.microsoft.com/office/word/2010/wordprocessingShape" mc:Ignorable="w14 w15 w16se wp14">
+  <w:abstractNum w:abstractNumId="0" w15:restartNumberingAfterBreak="0">
     <w:nsid w:val="0F155747"/>
     <w:multiLevelType w:val="hybridMultilevel"/>
     <w:tmpl w:val="57E09624"/>
@@ -12326,7 +12362,7 @@
       </w:rPr>
     </w:lvl>
   </w:abstractNum>
-  <w:abstractNum w:abstractNumId="1">
+  <w:abstractNum w:abstractNumId="1" w15:restartNumberingAfterBreak="0">
     <w:nsid w:val="19422BB4"/>
     <w:multiLevelType w:val="hybridMultilevel"/>
     <w:tmpl w:val="AC02704A"/>
@@ -12439,7 +12475,7 @@
       </w:rPr>
     </w:lvl>
   </w:abstractNum>
-  <w:abstractNum w:abstractNumId="2">
+  <w:abstractNum w:abstractNumId="2" w15:restartNumberingAfterBreak="0">
     <w:nsid w:val="25875D33"/>
     <w:multiLevelType w:val="hybridMultilevel"/>
     <w:tmpl w:val="AC84F438"/>
@@ -12552,7 +12588,7 @@
       </w:rPr>
     </w:lvl>
   </w:abstractNum>
-  <w:abstractNum w:abstractNumId="3">
+  <w:abstractNum w:abstractNumId="3" w15:restartNumberingAfterBreak="0">
     <w:nsid w:val="262F0637"/>
     <w:multiLevelType w:val="multilevel"/>
     <w:tmpl w:val="4C12BED6"/>
@@ -12692,7 +12728,7 @@
       </w:rPr>
     </w:lvl>
   </w:abstractNum>
-  <w:abstractNum w:abstractNumId="4">
+  <w:abstractNum w:abstractNumId="4" w15:restartNumberingAfterBreak="0">
     <w:nsid w:val="2F230CB4"/>
     <w:multiLevelType w:val="hybridMultilevel"/>
     <w:tmpl w:val="A6301026"/>
@@ -12805,7 +12841,7 @@
       </w:rPr>
     </w:lvl>
   </w:abstractNum>
-  <w:abstractNum w:abstractNumId="5">
+  <w:abstractNum w:abstractNumId="5" w15:restartNumberingAfterBreak="0">
     <w:nsid w:val="2FA174A2"/>
     <w:multiLevelType w:val="multilevel"/>
     <w:tmpl w:val="9264860E"/>
@@ -12945,7 +12981,7 @@
       </w:rPr>
     </w:lvl>
   </w:abstractNum>
-  <w:abstractNum w:abstractNumId="6">
+  <w:abstractNum w:abstractNumId="6" w15:restartNumberingAfterBreak="0">
     <w:nsid w:val="3C914733"/>
     <w:multiLevelType w:val="hybridMultilevel"/>
     <w:tmpl w:val="4B488F96"/>
@@ -13085,7 +13121,7 @@
       </w:rPr>
     </w:lvl>
   </w:abstractNum>
-  <w:abstractNum w:abstractNumId="7">
+  <w:abstractNum w:abstractNumId="7" w15:restartNumberingAfterBreak="0">
     <w:nsid w:val="45D53692"/>
     <w:multiLevelType w:val="hybridMultilevel"/>
     <w:tmpl w:val="87565B48"/>
@@ -13226,7 +13262,7 @@
       </w:rPr>
     </w:lvl>
   </w:abstractNum>
-  <w:abstractNum w:abstractNumId="8">
+  <w:abstractNum w:abstractNumId="8" w15:restartNumberingAfterBreak="0">
     <w:nsid w:val="48D01865"/>
     <w:multiLevelType w:val="hybridMultilevel"/>
     <w:tmpl w:val="3EA0D2BC"/>
@@ -13366,7 +13402,7 @@
       </w:rPr>
     </w:lvl>
   </w:abstractNum>
-  <w:abstractNum w:abstractNumId="9">
+  <w:abstractNum w:abstractNumId="9" w15:restartNumberingAfterBreak="0">
     <w:nsid w:val="4F2B76C9"/>
     <w:multiLevelType w:val="multilevel"/>
     <w:tmpl w:val="B566B900"/>
@@ -13506,7 +13542,7 @@
       </w:rPr>
     </w:lvl>
   </w:abstractNum>
-  <w:abstractNum w:abstractNumId="10">
+  <w:abstractNum w:abstractNumId="10" w15:restartNumberingAfterBreak="0">
     <w:nsid w:val="4F390B83"/>
     <w:multiLevelType w:val="hybridMultilevel"/>
     <w:tmpl w:val="AC9686B0"/>
@@ -13619,7 +13655,7 @@
       </w:rPr>
     </w:lvl>
   </w:abstractNum>
-  <w:abstractNum w:abstractNumId="11">
+  <w:abstractNum w:abstractNumId="11" w15:restartNumberingAfterBreak="0">
     <w:nsid w:val="500649D3"/>
     <w:multiLevelType w:val="hybridMultilevel"/>
     <w:tmpl w:val="BB66BABA"/>
@@ -13759,7 +13795,7 @@
       </w:rPr>
     </w:lvl>
   </w:abstractNum>
-  <w:abstractNum w:abstractNumId="12">
+  <w:abstractNum w:abstractNumId="12" w15:restartNumberingAfterBreak="0">
     <w:nsid w:val="660A48BC"/>
     <w:multiLevelType w:val="hybridMultilevel"/>
     <w:tmpl w:val="74E4ED5A"/>
@@ -13899,7 +13935,7 @@
       </w:rPr>
     </w:lvl>
   </w:abstractNum>
-  <w:abstractNum w:abstractNumId="13">
+  <w:abstractNum w:abstractNumId="13" w15:restartNumberingAfterBreak="0">
     <w:nsid w:val="68387081"/>
     <w:multiLevelType w:val="hybridMultilevel"/>
     <w:tmpl w:val="D4F66D78"/>
@@ -14039,7 +14075,7 @@
       </w:rPr>
     </w:lvl>
   </w:abstractNum>
-  <w:abstractNum w:abstractNumId="14">
+  <w:abstractNum w:abstractNumId="14" w15:restartNumberingAfterBreak="0">
     <w:nsid w:val="68C0544F"/>
     <w:multiLevelType w:val="hybridMultilevel"/>
     <w:tmpl w:val="C4DE17DE"/>
@@ -14179,7 +14215,7 @@
       </w:rPr>
     </w:lvl>
   </w:abstractNum>
-  <w:abstractNum w:abstractNumId="15">
+  <w:abstractNum w:abstractNumId="15" w15:restartNumberingAfterBreak="0">
     <w:nsid w:val="6B98017D"/>
     <w:multiLevelType w:val="hybridMultilevel"/>
     <w:tmpl w:val="1ED4FBE6"/>
@@ -14319,7 +14355,7 @@
       </w:rPr>
     </w:lvl>
   </w:abstractNum>
-  <w:abstractNum w:abstractNumId="16">
+  <w:abstractNum w:abstractNumId="16" w15:restartNumberingAfterBreak="0">
     <w:nsid w:val="7B357AE1"/>
     <w:multiLevelType w:val="hybridMultilevel"/>
     <w:tmpl w:val="A2BA2BD0"/>
@@ -14522,7 +14558,7 @@
 </file>
 
 <file path=word/styles.xml><?xml version="1.0" encoding="utf-8"?>
-<w:styles xmlns:r="http://schemas.openxmlformats.org/officeDocument/2006/relationships" xmlns:w="http://schemas.openxmlformats.org/wordprocessingml/2006/main">
+<w:styles xmlns:mc="http://schemas.openxmlformats.org/markup-compatibility/2006" xmlns:r="http://schemas.openxmlformats.org/officeDocument/2006/relationships" xmlns:w="http://schemas.openxmlformats.org/wordprocessingml/2006/main" xmlns:w14="http://schemas.microsoft.com/office/word/2010/wordml" xmlns:w15="http://schemas.microsoft.com/office/word/2012/wordml" xmlns:w16se="http://schemas.microsoft.com/office/word/2015/wordml/symex" mc:Ignorable="w14 w15 w16se">
   <w:docDefaults>
     <w:rPrDefault>
       <w:rPr>
@@ -14535,144 +14571,378 @@
     </w:rPrDefault>
     <w:pPrDefault/>
   </w:docDefaults>
-  <w:latentStyles w:defLockedState="0" w:defUIPriority="99" w:defSemiHidden="1" w:defUnhideWhenUsed="1" w:defQFormat="0" w:count="267">
-    <w:lsdException w:name="Normal" w:locked="1" w:semiHidden="0" w:uiPriority="0" w:unhideWhenUsed="0" w:qFormat="1"/>
-    <w:lsdException w:name="heading 1" w:locked="1" w:semiHidden="0" w:uiPriority="0" w:unhideWhenUsed="0" w:qFormat="1"/>
-    <w:lsdException w:name="heading 2" w:locked="1" w:uiPriority="0" w:qFormat="1"/>
-    <w:lsdException w:name="heading 3" w:locked="1" w:uiPriority="0" w:qFormat="1"/>
-    <w:lsdException w:name="heading 4" w:locked="1" w:uiPriority="0" w:qFormat="1"/>
-    <w:lsdException w:name="heading 5" w:locked="1" w:uiPriority="0" w:qFormat="1"/>
-    <w:lsdException w:name="heading 6" w:locked="1" w:uiPriority="0" w:qFormat="1"/>
-    <w:lsdException w:name="heading 7" w:locked="1" w:uiPriority="0" w:qFormat="1"/>
-    <w:lsdException w:name="heading 8" w:locked="1" w:uiPriority="0" w:qFormat="1"/>
-    <w:lsdException w:name="heading 9" w:locked="1" w:uiPriority="0" w:qFormat="1"/>
-    <w:lsdException w:name="toc 1" w:locked="1" w:semiHidden="0" w:uiPriority="0" w:unhideWhenUsed="0"/>
-    <w:lsdException w:name="toc 2" w:locked="1" w:semiHidden="0" w:uiPriority="0" w:unhideWhenUsed="0"/>
-    <w:lsdException w:name="toc 3" w:locked="1" w:semiHidden="0" w:uiPriority="0" w:unhideWhenUsed="0"/>
-    <w:lsdException w:name="toc 4" w:locked="1" w:semiHidden="0" w:uiPriority="0" w:unhideWhenUsed="0"/>
-    <w:lsdException w:name="toc 5" w:locked="1" w:semiHidden="0" w:uiPriority="0" w:unhideWhenUsed="0"/>
-    <w:lsdException w:name="toc 6" w:locked="1" w:semiHidden="0" w:uiPriority="0" w:unhideWhenUsed="0"/>
-    <w:lsdException w:name="toc 7" w:locked="1" w:semiHidden="0" w:uiPriority="0" w:unhideWhenUsed="0"/>
-    <w:lsdException w:name="toc 8" w:locked="1" w:semiHidden="0" w:uiPriority="0" w:unhideWhenUsed="0"/>
-    <w:lsdException w:name="toc 9" w:locked="1" w:semiHidden="0" w:uiPriority="0" w:unhideWhenUsed="0"/>
-    <w:lsdException w:name="caption" w:locked="1" w:uiPriority="0" w:qFormat="1"/>
-    <w:lsdException w:name="Title" w:locked="1" w:semiHidden="0" w:uiPriority="0" w:unhideWhenUsed="0" w:qFormat="1"/>
-    <w:lsdException w:name="Default Paragraph Font" w:locked="1" w:semiHidden="0" w:uiPriority="0" w:unhideWhenUsed="0"/>
-    <w:lsdException w:name="Subtitle" w:locked="1" w:semiHidden="0" w:uiPriority="0" w:unhideWhenUsed="0" w:qFormat="1"/>
-    <w:lsdException w:name="Strong" w:locked="1" w:semiHidden="0" w:unhideWhenUsed="0" w:qFormat="1"/>
-    <w:lsdException w:name="Emphasis" w:locked="1" w:semiHidden="0" w:uiPriority="0" w:unhideWhenUsed="0" w:qFormat="1"/>
+  <w:latentStyles w:defLockedState="0" w:defUIPriority="99" w:defSemiHidden="0" w:defUnhideWhenUsed="0" w:defQFormat="0" w:count="371">
+    <w:lsdException w:name="Normal" w:locked="1" w:uiPriority="0" w:qFormat="1"/>
+    <w:lsdException w:name="heading 1" w:locked="1" w:uiPriority="0" w:qFormat="1"/>
+    <w:lsdException w:name="heading 2" w:locked="1" w:semiHidden="1" w:uiPriority="0" w:unhideWhenUsed="1" w:qFormat="1"/>
+    <w:lsdException w:name="heading 3" w:locked="1" w:semiHidden="1" w:uiPriority="0" w:unhideWhenUsed="1" w:qFormat="1"/>
+    <w:lsdException w:name="heading 4" w:locked="1" w:semiHidden="1" w:uiPriority="0" w:unhideWhenUsed="1" w:qFormat="1"/>
+    <w:lsdException w:name="heading 5" w:locked="1" w:semiHidden="1" w:uiPriority="0" w:unhideWhenUsed="1" w:qFormat="1"/>
+    <w:lsdException w:name="heading 6" w:locked="1" w:semiHidden="1" w:uiPriority="0" w:unhideWhenUsed="1" w:qFormat="1"/>
+    <w:lsdException w:name="heading 7" w:locked="1" w:semiHidden="1" w:uiPriority="0" w:unhideWhenUsed="1" w:qFormat="1"/>
+    <w:lsdException w:name="heading 8" w:locked="1" w:semiHidden="1" w:uiPriority="0" w:unhideWhenUsed="1" w:qFormat="1"/>
+    <w:lsdException w:name="heading 9" w:locked="1" w:semiHidden="1" w:uiPriority="0" w:unhideWhenUsed="1" w:qFormat="1"/>
+    <w:lsdException w:name="index 1" w:semiHidden="1" w:unhideWhenUsed="1"/>
+    <w:lsdException w:name="index 2" w:semiHidden="1" w:unhideWhenUsed="1"/>
+    <w:lsdException w:name="index 3" w:semiHidden="1" w:unhideWhenUsed="1"/>
+    <w:lsdException w:name="index 4" w:semiHidden="1" w:unhideWhenUsed="1"/>
+    <w:lsdException w:name="index 5" w:semiHidden="1" w:unhideWhenUsed="1"/>
+    <w:lsdException w:name="index 6" w:semiHidden="1" w:unhideWhenUsed="1"/>
+    <w:lsdException w:name="index 7" w:semiHidden="1" w:unhideWhenUsed="1"/>
+    <w:lsdException w:name="index 8" w:semiHidden="1" w:unhideWhenUsed="1"/>
+    <w:lsdException w:name="index 9" w:semiHidden="1" w:unhideWhenUsed="1"/>
+    <w:lsdException w:name="toc 1" w:locked="1" w:uiPriority="0"/>
+    <w:lsdException w:name="toc 2" w:locked="1" w:uiPriority="0"/>
+    <w:lsdException w:name="toc 3" w:locked="1" w:uiPriority="0"/>
+    <w:lsdException w:name="toc 4" w:locked="1" w:uiPriority="0"/>
+    <w:lsdException w:name="toc 5" w:locked="1" w:uiPriority="0"/>
+    <w:lsdException w:name="toc 6" w:locked="1" w:uiPriority="0"/>
+    <w:lsdException w:name="toc 7" w:locked="1" w:uiPriority="0"/>
+    <w:lsdException w:name="toc 8" w:locked="1" w:uiPriority="0"/>
+    <w:lsdException w:name="toc 9" w:locked="1" w:uiPriority="0"/>
+    <w:lsdException w:name="Normal Indent" w:semiHidden="1" w:unhideWhenUsed="1"/>
+    <w:lsdException w:name="footnote text" w:semiHidden="1" w:unhideWhenUsed="1"/>
+    <w:lsdException w:name="annotation text" w:semiHidden="1" w:unhideWhenUsed="1"/>
+    <w:lsdException w:name="header" w:semiHidden="1" w:unhideWhenUsed="1"/>
+    <w:lsdException w:name="footer" w:semiHidden="1" w:unhideWhenUsed="1"/>
+    <w:lsdException w:name="index heading" w:semiHidden="1" w:unhideWhenUsed="1"/>
+    <w:lsdException w:name="caption" w:locked="1" w:semiHidden="1" w:uiPriority="0" w:unhideWhenUsed="1" w:qFormat="1"/>
+    <w:lsdException w:name="table of figures" w:semiHidden="1" w:unhideWhenUsed="1"/>
+    <w:lsdException w:name="envelope address" w:semiHidden="1" w:unhideWhenUsed="1"/>
+    <w:lsdException w:name="envelope return" w:semiHidden="1" w:unhideWhenUsed="1"/>
+    <w:lsdException w:name="footnote reference" w:semiHidden="1" w:unhideWhenUsed="1"/>
+    <w:lsdException w:name="annotation reference" w:semiHidden="1" w:unhideWhenUsed="1"/>
+    <w:lsdException w:name="line number" w:semiHidden="1" w:unhideWhenUsed="1"/>
+    <w:lsdException w:name="page number" w:semiHidden="1" w:unhideWhenUsed="1"/>
+    <w:lsdException w:name="endnote reference" w:semiHidden="1" w:unhideWhenUsed="1"/>
+    <w:lsdException w:name="endnote text" w:semiHidden="1" w:unhideWhenUsed="1"/>
+    <w:lsdException w:name="table of authorities" w:semiHidden="1" w:unhideWhenUsed="1"/>
+    <w:lsdException w:name="macro" w:semiHidden="1" w:unhideWhenUsed="1"/>
+    <w:lsdException w:name="toa heading" w:semiHidden="1" w:unhideWhenUsed="1"/>
+    <w:lsdException w:name="List" w:semiHidden="1" w:unhideWhenUsed="1"/>
+    <w:lsdException w:name="List Bullet" w:semiHidden="1" w:unhideWhenUsed="1"/>
+    <w:lsdException w:name="List Number" w:semiHidden="1" w:unhideWhenUsed="1"/>
+    <w:lsdException w:name="List 2" w:semiHidden="1" w:unhideWhenUsed="1"/>
+    <w:lsdException w:name="List 3" w:semiHidden="1" w:unhideWhenUsed="1"/>
+    <w:lsdException w:name="List 4" w:semiHidden="1" w:unhideWhenUsed="1"/>
+    <w:lsdException w:name="List 5" w:semiHidden="1" w:unhideWhenUsed="1"/>
+    <w:lsdException w:name="List Bullet 2" w:semiHidden="1" w:unhideWhenUsed="1"/>
+    <w:lsdException w:name="List Bullet 3" w:semiHidden="1" w:unhideWhenUsed="1"/>
+    <w:lsdException w:name="List Bullet 4" w:semiHidden="1" w:unhideWhenUsed="1"/>
+    <w:lsdException w:name="List Bullet 5" w:semiHidden="1" w:unhideWhenUsed="1"/>
+    <w:lsdException w:name="List Number 2" w:semiHidden="1" w:unhideWhenUsed="1"/>
+    <w:lsdException w:name="List Number 3" w:semiHidden="1" w:unhideWhenUsed="1"/>
+    <w:lsdException w:name="List Number 4" w:semiHidden="1" w:unhideWhenUsed="1"/>
+    <w:lsdException w:name="List Number 5" w:semiHidden="1" w:unhideWhenUsed="1"/>
+    <w:lsdException w:name="Title" w:locked="1" w:uiPriority="0" w:qFormat="1"/>
+    <w:lsdException w:name="Closing" w:semiHidden="1" w:unhideWhenUsed="1"/>
+    <w:lsdException w:name="Signature" w:semiHidden="1" w:unhideWhenUsed="1"/>
+    <w:lsdException w:name="Default Paragraph Font" w:locked="1" w:uiPriority="0"/>
+    <w:lsdException w:name="Body Text" w:semiHidden="1" w:unhideWhenUsed="1"/>
+    <w:lsdException w:name="Body Text Indent" w:semiHidden="1" w:unhideWhenUsed="1"/>
+    <w:lsdException w:name="List Continue" w:semiHidden="1" w:unhideWhenUsed="1"/>
+    <w:lsdException w:name="List Continue 2" w:semiHidden="1" w:unhideWhenUsed="1"/>
+    <w:lsdException w:name="List Continue 3" w:semiHidden="1" w:unhideWhenUsed="1"/>
+    <w:lsdException w:name="List Continue 4" w:semiHidden="1" w:unhideWhenUsed="1"/>
+    <w:lsdException w:name="List Continue 5" w:semiHidden="1" w:unhideWhenUsed="1"/>
+    <w:lsdException w:name="Message Header" w:semiHidden="1" w:unhideWhenUsed="1"/>
+    <w:lsdException w:name="Subtitle" w:locked="1" w:uiPriority="0" w:qFormat="1"/>
+    <w:lsdException w:name="Salutation" w:semiHidden="1" w:unhideWhenUsed="1"/>
+    <w:lsdException w:name="Date" w:semiHidden="1" w:unhideWhenUsed="1"/>
+    <w:lsdException w:name="Body Text First Indent" w:semiHidden="1" w:unhideWhenUsed="1"/>
+    <w:lsdException w:name="Body Text First Indent 2" w:semiHidden="1" w:unhideWhenUsed="1"/>
+    <w:lsdException w:name="Note Heading" w:semiHidden="1" w:unhideWhenUsed="1"/>
+    <w:lsdException w:name="Body Text 2" w:semiHidden="1" w:unhideWhenUsed="1"/>
+    <w:lsdException w:name="Body Text 3" w:semiHidden="1" w:unhideWhenUsed="1"/>
+    <w:lsdException w:name="Body Text Indent 2" w:semiHidden="1" w:unhideWhenUsed="1"/>
+    <w:lsdException w:name="Body Text Indent 3" w:semiHidden="1" w:unhideWhenUsed="1"/>
+    <w:lsdException w:name="Block Text" w:semiHidden="1" w:unhideWhenUsed="1"/>
+    <w:lsdException w:name="Hyperlink" w:semiHidden="1" w:unhideWhenUsed="1"/>
+    <w:lsdException w:name="FollowedHyperlink" w:semiHidden="1" w:unhideWhenUsed="1"/>
+    <w:lsdException w:name="Strong" w:locked="1" w:qFormat="1"/>
+    <w:lsdException w:name="Emphasis" w:locked="1" w:uiPriority="0" w:qFormat="1"/>
+    <w:lsdException w:name="Document Map" w:semiHidden="1" w:unhideWhenUsed="1"/>
+    <w:lsdException w:name="Plain Text" w:semiHidden="1" w:unhideWhenUsed="1"/>
+    <w:lsdException w:name="E-mail Signature" w:semiHidden="1" w:unhideWhenUsed="1"/>
+    <w:lsdException w:name="HTML Top of Form" w:semiHidden="1" w:unhideWhenUsed="1"/>
+    <w:lsdException w:name="HTML Bottom of Form" w:semiHidden="1" w:unhideWhenUsed="1"/>
+    <w:lsdException w:name="Normal (Web)" w:semiHidden="1" w:unhideWhenUsed="1"/>
+    <w:lsdException w:name="HTML Acronym" w:semiHidden="1" w:unhideWhenUsed="1"/>
+    <w:lsdException w:name="HTML Address" w:semiHidden="1" w:unhideWhenUsed="1"/>
+    <w:lsdException w:name="HTML Cite" w:semiHidden="1" w:unhideWhenUsed="1"/>
+    <w:lsdException w:name="HTML Code" w:semiHidden="1" w:unhideWhenUsed="1"/>
+    <w:lsdException w:name="HTML Definition" w:semiHidden="1" w:unhideWhenUsed="1"/>
+    <w:lsdException w:name="HTML Keyboard" w:semiHidden="1" w:unhideWhenUsed="1"/>
+    <w:lsdException w:name="HTML Preformatted" w:semiHidden="1" w:unhideWhenUsed="1"/>
+    <w:lsdException w:name="HTML Sample" w:semiHidden="1" w:unhideWhenUsed="1"/>
+    <w:lsdException w:name="HTML Typewriter" w:semiHidden="1" w:unhideWhenUsed="1"/>
+    <w:lsdException w:name="HTML Variable" w:semiHidden="1" w:unhideWhenUsed="1"/>
+    <w:lsdException w:name="Normal Table" w:semiHidden="1" w:unhideWhenUsed="1"/>
+    <w:lsdException w:name="annotation subject" w:semiHidden="1" w:unhideWhenUsed="1"/>
+    <w:lsdException w:name="No List" w:semiHidden="1" w:unhideWhenUsed="1"/>
+    <w:lsdException w:name="Outline List 1" w:semiHidden="1" w:unhideWhenUsed="1"/>
+    <w:lsdException w:name="Outline List 2" w:semiHidden="1" w:unhideWhenUsed="1"/>
+    <w:lsdException w:name="Outline List 3" w:semiHidden="1" w:unhideWhenUsed="1"/>
+    <w:lsdException w:name="Table Simple 1" w:semiHidden="1" w:unhideWhenUsed="1"/>
+    <w:lsdException w:name="Table Simple 2" w:semiHidden="1" w:unhideWhenUsed="1"/>
+    <w:lsdException w:name="Table Simple 3" w:semiHidden="1" w:unhideWhenUsed="1"/>
+    <w:lsdException w:name="Table Classic 1" w:semiHidden="1" w:unhideWhenUsed="1"/>
+    <w:lsdException w:name="Table Classic 2" w:semiHidden="1" w:unhideWhenUsed="1"/>
+    <w:lsdException w:name="Table Classic 3" w:semiHidden="1" w:unhideWhenUsed="1"/>
+    <w:lsdException w:name="Table Classic 4" w:semiHidden="1" w:unhideWhenUsed="1"/>
+    <w:lsdException w:name="Table Colorful 1" w:semiHidden="1" w:unhideWhenUsed="1"/>
+    <w:lsdException w:name="Table Colorful 2" w:semiHidden="1" w:unhideWhenUsed="1"/>
+    <w:lsdException w:name="Table Colorful 3" w:semiHidden="1" w:unhideWhenUsed="1"/>
+    <w:lsdException w:name="Table Columns 1" w:semiHidden="1" w:unhideWhenUsed="1"/>
+    <w:lsdException w:name="Table Columns 2" w:semiHidden="1" w:unhideWhenUsed="1"/>
+    <w:lsdException w:name="Table Columns 3" w:semiHidden="1" w:unhideWhenUsed="1"/>
+    <w:lsdException w:name="Table Columns 4" w:semiHidden="1" w:unhideWhenUsed="1"/>
+    <w:lsdException w:name="Table Columns 5" w:semiHidden="1" w:unhideWhenUsed="1"/>
+    <w:lsdException w:name="Table Grid 1" w:semiHidden="1" w:unhideWhenUsed="1"/>
+    <w:lsdException w:name="Table Grid 2" w:semiHidden="1" w:unhideWhenUsed="1"/>
+    <w:lsdException w:name="Table Grid 3" w:semiHidden="1" w:unhideWhenUsed="1"/>
+    <w:lsdException w:name="Table Grid 4" w:semiHidden="1" w:unhideWhenUsed="1"/>
+    <w:lsdException w:name="Table Grid 5" w:semiHidden="1" w:unhideWhenUsed="1"/>
+    <w:lsdException w:name="Table Grid 6" w:semiHidden="1" w:unhideWhenUsed="1"/>
+    <w:lsdException w:name="Table Grid 7" w:semiHidden="1" w:unhideWhenUsed="1"/>
+    <w:lsdException w:name="Table Grid 8" w:semiHidden="1" w:unhideWhenUsed="1"/>
+    <w:lsdException w:name="Table List 1" w:semiHidden="1" w:unhideWhenUsed="1"/>
+    <w:lsdException w:name="Table List 2" w:semiHidden="1" w:unhideWhenUsed="1"/>
+    <w:lsdException w:name="Table List 3" w:semiHidden="1" w:unhideWhenUsed="1"/>
+    <w:lsdException w:name="Table List 4" w:semiHidden="1" w:unhideWhenUsed="1"/>
+    <w:lsdException w:name="Table List 5" w:semiHidden="1" w:unhideWhenUsed="1"/>
+    <w:lsdException w:name="Table List 6" w:semiHidden="1" w:unhideWhenUsed="1"/>
+    <w:lsdException w:name="Table List 7" w:semiHidden="1" w:unhideWhenUsed="1"/>
+    <w:lsdException w:name="Table List 8" w:semiHidden="1" w:unhideWhenUsed="1"/>
+    <w:lsdException w:name="Table 3D effects 1" w:semiHidden="1" w:unhideWhenUsed="1"/>
+    <w:lsdException w:name="Table 3D effects 2" w:semiHidden="1" w:unhideWhenUsed="1"/>
+    <w:lsdException w:name="Table 3D effects 3" w:semiHidden="1" w:unhideWhenUsed="1"/>
+    <w:lsdException w:name="Table Contemporary" w:semiHidden="1" w:unhideWhenUsed="1"/>
+    <w:lsdException w:name="Table Elegant" w:semiHidden="1" w:unhideWhenUsed="1"/>
+    <w:lsdException w:name="Table Professional" w:semiHidden="1" w:unhideWhenUsed="1"/>
+    <w:lsdException w:name="Table Subtle 1" w:semiHidden="1" w:unhideWhenUsed="1"/>
+    <w:lsdException w:name="Table Subtle 2" w:semiHidden="1" w:unhideWhenUsed="1"/>
+    <w:lsdException w:name="Table Web 1" w:semiHidden="1" w:unhideWhenUsed="1"/>
+    <w:lsdException w:name="Table Web 2" w:semiHidden="1" w:unhideWhenUsed="1"/>
+    <w:lsdException w:name="Table Web 3" w:semiHidden="1" w:unhideWhenUsed="1"/>
+    <w:lsdException w:name="Balloon Text" w:semiHidden="1" w:unhideWhenUsed="1"/>
     <w:lsdException w:name="Table Grid" w:locked="1" w:uiPriority="0"/>
-    <w:lsdException w:name="Placeholder Text" w:unhideWhenUsed="0"/>
-    <w:lsdException w:name="No Spacing" w:semiHidden="0" w:uiPriority="1" w:unhideWhenUsed="0" w:qFormat="1"/>
-    <w:lsdException w:name="Light Shading" w:semiHidden="0" w:uiPriority="60" w:unhideWhenUsed="0"/>
-    <w:lsdException w:name="Light List" w:semiHidden="0" w:uiPriority="61" w:unhideWhenUsed="0"/>
-    <w:lsdException w:name="Light Grid" w:semiHidden="0" w:uiPriority="62" w:unhideWhenUsed="0"/>
-    <w:lsdException w:name="Medium Shading 1" w:semiHidden="0" w:uiPriority="63" w:unhideWhenUsed="0"/>
-    <w:lsdException w:name="Medium Shading 2" w:semiHidden="0" w:uiPriority="64" w:unhideWhenUsed="0"/>
-    <w:lsdException w:name="Medium List 1" w:semiHidden="0" w:uiPriority="65" w:unhideWhenUsed="0"/>
-    <w:lsdException w:name="Medium List 2" w:semiHidden="0" w:uiPriority="66" w:unhideWhenUsed="0"/>
-    <w:lsdException w:name="Medium Grid 1" w:semiHidden="0" w:uiPriority="67" w:unhideWhenUsed="0"/>
-    <w:lsdException w:name="Medium Grid 2" w:semiHidden="0" w:uiPriority="68" w:unhideWhenUsed="0"/>
-    <w:lsdException w:name="Medium Grid 3" w:semiHidden="0" w:uiPriority="69" w:unhideWhenUsed="0"/>
-    <w:lsdException w:name="Dark List" w:semiHidden="0" w:uiPriority="70" w:unhideWhenUsed="0"/>
-    <w:lsdException w:name="Colorful Shading" w:semiHidden="0" w:uiPriority="71" w:unhideWhenUsed="0"/>
-    <w:lsdException w:name="Colorful List" w:semiHidden="0" w:uiPriority="72" w:unhideWhenUsed="0"/>
-    <w:lsdException w:name="Colorful Grid" w:semiHidden="0" w:uiPriority="73" w:unhideWhenUsed="0"/>
-    <w:lsdException w:name="Light Shading Accent 1" w:semiHidden="0" w:uiPriority="60" w:unhideWhenUsed="0"/>
-    <w:lsdException w:name="Light List Accent 1" w:semiHidden="0" w:uiPriority="61" w:unhideWhenUsed="0"/>
-    <w:lsdException w:name="Light Grid Accent 1" w:semiHidden="0" w:uiPriority="62" w:unhideWhenUsed="0"/>
-    <w:lsdException w:name="Medium Shading 1 Accent 1" w:semiHidden="0" w:uiPriority="63" w:unhideWhenUsed="0"/>
-    <w:lsdException w:name="Medium Shading 2 Accent 1" w:semiHidden="0" w:uiPriority="64" w:unhideWhenUsed="0"/>
-    <w:lsdException w:name="Medium List 1 Accent 1" w:semiHidden="0" w:uiPriority="65" w:unhideWhenUsed="0"/>
-    <w:lsdException w:name="Revision" w:unhideWhenUsed="0"/>
-    <w:lsdException w:name="List Paragraph" w:semiHidden="0" w:uiPriority="34" w:unhideWhenUsed="0" w:qFormat="1"/>
-    <w:lsdException w:name="Quote" w:semiHidden="0" w:uiPriority="29" w:unhideWhenUsed="0" w:qFormat="1"/>
-    <w:lsdException w:name="Intense Quote" w:semiHidden="0" w:uiPriority="30" w:unhideWhenUsed="0" w:qFormat="1"/>
-    <w:lsdException w:name="Medium List 2 Accent 1" w:semiHidden="0" w:uiPriority="66" w:unhideWhenUsed="0"/>
-    <w:lsdException w:name="Medium Grid 1 Accent 1" w:semiHidden="0" w:uiPriority="67" w:unhideWhenUsed="0"/>
-    <w:lsdException w:name="Medium Grid 2 Accent 1" w:semiHidden="0" w:uiPriority="68" w:unhideWhenUsed="0"/>
-    <w:lsdException w:name="Medium Grid 3 Accent 1" w:semiHidden="0" w:uiPriority="69" w:unhideWhenUsed="0"/>
-    <w:lsdException w:name="Dark List Accent 1" w:semiHidden="0" w:uiPriority="70" w:unhideWhenUsed="0"/>
-    <w:lsdException w:name="Colorful Shading Accent 1" w:semiHidden="0" w:uiPriority="71" w:unhideWhenUsed="0"/>
-    <w:lsdException w:name="Colorful List Accent 1" w:semiHidden="0" w:uiPriority="72" w:unhideWhenUsed="0"/>
-    <w:lsdException w:name="Colorful Grid Accent 1" w:semiHidden="0" w:uiPriority="73" w:unhideWhenUsed="0"/>
-    <w:lsdException w:name="Light Shading Accent 2" w:semiHidden="0" w:uiPriority="60" w:unhideWhenUsed="0"/>
-    <w:lsdException w:name="Light List Accent 2" w:semiHidden="0" w:uiPriority="61" w:unhideWhenUsed="0"/>
-    <w:lsdException w:name="Light Grid Accent 2" w:semiHidden="0" w:uiPriority="62" w:unhideWhenUsed="0"/>
-    <w:lsdException w:name="Medium Shading 1 Accent 2" w:semiHidden="0" w:uiPriority="63" w:unhideWhenUsed="0"/>
-    <w:lsdException w:name="Medium Shading 2 Accent 2" w:semiHidden="0" w:uiPriority="64" w:unhideWhenUsed="0"/>
-    <w:lsdException w:name="Medium List 1 Accent 2" w:semiHidden="0" w:uiPriority="65" w:unhideWhenUsed="0"/>
-    <w:lsdException w:name="Medium List 2 Accent 2" w:semiHidden="0" w:uiPriority="66" w:unhideWhenUsed="0"/>
-    <w:lsdException w:name="Medium Grid 1 Accent 2" w:semiHidden="0" w:uiPriority="67" w:unhideWhenUsed="0"/>
-    <w:lsdException w:name="Medium Grid 2 Accent 2" w:semiHidden="0" w:uiPriority="68" w:unhideWhenUsed="0"/>
-    <w:lsdException w:name="Medium Grid 3 Accent 2" w:semiHidden="0" w:uiPriority="69" w:unhideWhenUsed="0"/>
-    <w:lsdException w:name="Dark List Accent 2" w:semiHidden="0" w:uiPriority="70" w:unhideWhenUsed="0"/>
-    <w:lsdException w:name="Colorful Shading Accent 2" w:semiHidden="0" w:uiPriority="71" w:unhideWhenUsed="0"/>
-    <w:lsdException w:name="Colorful List Accent 2" w:semiHidden="0" w:uiPriority="72" w:unhideWhenUsed="0"/>
-    <w:lsdException w:name="Colorful Grid Accent 2" w:semiHidden="0" w:uiPriority="73" w:unhideWhenUsed="0"/>
-    <w:lsdException w:name="Light Shading Accent 3" w:semiHidden="0" w:uiPriority="60" w:unhideWhenUsed="0"/>
-    <w:lsdException w:name="Light List Accent 3" w:semiHidden="0" w:uiPriority="61" w:unhideWhenUsed="0"/>
-    <w:lsdException w:name="Light Grid Accent 3" w:semiHidden="0" w:uiPriority="62" w:unhideWhenUsed="0"/>
-    <w:lsdException w:name="Medium Shading 1 Accent 3" w:semiHidden="0" w:uiPriority="63" w:unhideWhenUsed="0"/>
-    <w:lsdException w:name="Medium Shading 2 Accent 3" w:semiHidden="0" w:uiPriority="64" w:unhideWhenUsed="0"/>
-    <w:lsdException w:name="Medium List 1 Accent 3" w:semiHidden="0" w:uiPriority="65" w:unhideWhenUsed="0"/>
-    <w:lsdException w:name="Medium List 2 Accent 3" w:semiHidden="0" w:uiPriority="66" w:unhideWhenUsed="0"/>
-    <w:lsdException w:name="Medium Grid 1 Accent 3" w:semiHidden="0" w:uiPriority="67" w:unhideWhenUsed="0"/>
-    <w:lsdException w:name="Medium Grid 2 Accent 3" w:semiHidden="0" w:uiPriority="68" w:unhideWhenUsed="0"/>
-    <w:lsdException w:name="Medium Grid 3 Accent 3" w:semiHidden="0" w:uiPriority="69" w:unhideWhenUsed="0"/>
-    <w:lsdException w:name="Dark List Accent 3" w:semiHidden="0" w:uiPriority="70" w:unhideWhenUsed="0"/>
-    <w:lsdException w:name="Colorful Shading Accent 3" w:semiHidden="0" w:uiPriority="71" w:unhideWhenUsed="0"/>
-    <w:lsdException w:name="Colorful List Accent 3" w:semiHidden="0" w:uiPriority="72" w:unhideWhenUsed="0"/>
-    <w:lsdException w:name="Colorful Grid Accent 3" w:semiHidden="0" w:uiPriority="73" w:unhideWhenUsed="0"/>
-    <w:lsdException w:name="Light Shading Accent 4" w:semiHidden="0" w:uiPriority="60" w:unhideWhenUsed="0"/>
-    <w:lsdException w:name="Light List Accent 4" w:semiHidden="0" w:uiPriority="61" w:unhideWhenUsed="0"/>
-    <w:lsdException w:name="Light Grid Accent 4" w:semiHidden="0" w:uiPriority="62" w:unhideWhenUsed="0"/>
-    <w:lsdException w:name="Medium Shading 1 Accent 4" w:semiHidden="0" w:uiPriority="63" w:unhideWhenUsed="0"/>
-    <w:lsdException w:name="Medium Shading 2 Accent 4" w:semiHidden="0" w:uiPriority="64" w:unhideWhenUsed="0"/>
-    <w:lsdException w:name="Medium List 1 Accent 4" w:semiHidden="0" w:uiPriority="65" w:unhideWhenUsed="0"/>
-    <w:lsdException w:name="Medium List 2 Accent 4" w:semiHidden="0" w:uiPriority="66" w:unhideWhenUsed="0"/>
-    <w:lsdException w:name="Medium Grid 1 Accent 4" w:semiHidden="0" w:uiPriority="67" w:unhideWhenUsed="0"/>
-    <w:lsdException w:name="Medium Grid 2 Accent 4" w:semiHidden="0" w:uiPriority="68" w:unhideWhenUsed="0"/>
-    <w:lsdException w:name="Medium Grid 3 Accent 4" w:semiHidden="0" w:uiPriority="69" w:unhideWhenUsed="0"/>
-    <w:lsdException w:name="Dark List Accent 4" w:semiHidden="0" w:uiPriority="70" w:unhideWhenUsed="0"/>
-    <w:lsdException w:name="Colorful Shading Accent 4" w:semiHidden="0" w:uiPriority="71" w:unhideWhenUsed="0"/>
-    <w:lsdException w:name="Colorful List Accent 4" w:semiHidden="0" w:uiPriority="72" w:unhideWhenUsed="0"/>
-    <w:lsdException w:name="Colorful Grid Accent 4" w:semiHidden="0" w:uiPriority="73" w:unhideWhenUsed="0"/>
-    <w:lsdException w:name="Light Shading Accent 5" w:semiHidden="0" w:uiPriority="60" w:unhideWhenUsed="0"/>
-    <w:lsdException w:name="Light List Accent 5" w:semiHidden="0" w:uiPriority="61" w:unhideWhenUsed="0"/>
-    <w:lsdException w:name="Light Grid Accent 5" w:semiHidden="0" w:uiPriority="62" w:unhideWhenUsed="0"/>
-    <w:lsdException w:name="Medium Shading 1 Accent 5" w:semiHidden="0" w:uiPriority="63" w:unhideWhenUsed="0"/>
-    <w:lsdException w:name="Medium Shading 2 Accent 5" w:semiHidden="0" w:uiPriority="64" w:unhideWhenUsed="0"/>
-    <w:lsdException w:name="Medium List 1 Accent 5" w:semiHidden="0" w:uiPriority="65" w:unhideWhenUsed="0"/>
-    <w:lsdException w:name="Medium List 2 Accent 5" w:semiHidden="0" w:uiPriority="66" w:unhideWhenUsed="0"/>
-    <w:lsdException w:name="Medium Grid 1 Accent 5" w:semiHidden="0" w:uiPriority="67" w:unhideWhenUsed="0"/>
-    <w:lsdException w:name="Medium Grid 2 Accent 5" w:semiHidden="0" w:uiPriority="68" w:unhideWhenUsed="0"/>
-    <w:lsdException w:name="Medium Grid 3 Accent 5" w:semiHidden="0" w:uiPriority="69" w:unhideWhenUsed="0"/>
-    <w:lsdException w:name="Dark List Accent 5" w:semiHidden="0" w:uiPriority="70" w:unhideWhenUsed="0"/>
-    <w:lsdException w:name="Colorful Shading Accent 5" w:semiHidden="0" w:uiPriority="71" w:unhideWhenUsed="0"/>
-    <w:lsdException w:name="Colorful List Accent 5" w:semiHidden="0" w:uiPriority="72" w:unhideWhenUsed="0"/>
-    <w:lsdException w:name="Colorful Grid Accent 5" w:semiHidden="0" w:uiPriority="73" w:unhideWhenUsed="0"/>
-    <w:lsdException w:name="Light Shading Accent 6" w:semiHidden="0" w:uiPriority="60" w:unhideWhenUsed="0"/>
-    <w:lsdException w:name="Light List Accent 6" w:semiHidden="0" w:uiPriority="61" w:unhideWhenUsed="0"/>
-    <w:lsdException w:name="Light Grid Accent 6" w:semiHidden="0" w:uiPriority="62" w:unhideWhenUsed="0"/>
-    <w:lsdException w:name="Medium Shading 1 Accent 6" w:semiHidden="0" w:uiPriority="63" w:unhideWhenUsed="0"/>
-    <w:lsdException w:name="Medium Shading 2 Accent 6" w:semiHidden="0" w:uiPriority="64" w:unhideWhenUsed="0"/>
-    <w:lsdException w:name="Medium List 1 Accent 6" w:semiHidden="0" w:uiPriority="65" w:unhideWhenUsed="0"/>
-    <w:lsdException w:name="Medium List 2 Accent 6" w:semiHidden="0" w:uiPriority="66" w:unhideWhenUsed="0"/>
-    <w:lsdException w:name="Medium Grid 1 Accent 6" w:semiHidden="0" w:uiPriority="67" w:unhideWhenUsed="0"/>
-    <w:lsdException w:name="Medium Grid 2 Accent 6" w:semiHidden="0" w:uiPriority="68" w:unhideWhenUsed="0"/>
-    <w:lsdException w:name="Medium Grid 3 Accent 6" w:semiHidden="0" w:uiPriority="69" w:unhideWhenUsed="0"/>
-    <w:lsdException w:name="Dark List Accent 6" w:semiHidden="0" w:uiPriority="70" w:unhideWhenUsed="0"/>
-    <w:lsdException w:name="Colorful Shading Accent 6" w:semiHidden="0" w:uiPriority="71" w:unhideWhenUsed="0"/>
-    <w:lsdException w:name="Colorful List Accent 6" w:semiHidden="0" w:uiPriority="72" w:unhideWhenUsed="0"/>
-    <w:lsdException w:name="Colorful Grid Accent 6" w:semiHidden="0" w:uiPriority="73" w:unhideWhenUsed="0"/>
-    <w:lsdException w:name="Subtle Emphasis" w:semiHidden="0" w:uiPriority="19" w:unhideWhenUsed="0" w:qFormat="1"/>
-    <w:lsdException w:name="Intense Emphasis" w:semiHidden="0" w:uiPriority="21" w:unhideWhenUsed="0" w:qFormat="1"/>
-    <w:lsdException w:name="Subtle Reference" w:semiHidden="0" w:uiPriority="31" w:unhideWhenUsed="0" w:qFormat="1"/>
-    <w:lsdException w:name="Intense Reference" w:semiHidden="0" w:uiPriority="32" w:unhideWhenUsed="0" w:qFormat="1"/>
-    <w:lsdException w:name="Book Title" w:semiHidden="0" w:uiPriority="33" w:unhideWhenUsed="0" w:qFormat="1"/>
-    <w:lsdException w:name="Bibliography" w:uiPriority="37"/>
-    <w:lsdException w:name="TOC Heading" w:uiPriority="39" w:qFormat="1"/>
+    <w:lsdException w:name="Table Theme" w:semiHidden="1" w:unhideWhenUsed="1"/>
+    <w:lsdException w:name="Placeholder Text" w:semiHidden="1"/>
+    <w:lsdException w:name="No Spacing" w:uiPriority="1" w:qFormat="1"/>
+    <w:lsdException w:name="Light Shading" w:uiPriority="60"/>
+    <w:lsdException w:name="Light List" w:uiPriority="61"/>
+    <w:lsdException w:name="Light Grid" w:uiPriority="62"/>
+    <w:lsdException w:name="Medium Shading 1" w:uiPriority="63"/>
+    <w:lsdException w:name="Medium Shading 2" w:uiPriority="64"/>
+    <w:lsdException w:name="Medium List 1" w:uiPriority="65"/>
+    <w:lsdException w:name="Medium List 2" w:uiPriority="66"/>
+    <w:lsdException w:name="Medium Grid 1" w:uiPriority="67"/>
+    <w:lsdException w:name="Medium Grid 2" w:uiPriority="68"/>
+    <w:lsdException w:name="Medium Grid 3" w:uiPriority="69"/>
+    <w:lsdException w:name="Dark List" w:uiPriority="70"/>
+    <w:lsdException w:name="Colorful Shading" w:uiPriority="71"/>
+    <w:lsdException w:name="Colorful List" w:uiPriority="72"/>
+    <w:lsdException w:name="Colorful Grid" w:uiPriority="73"/>
+    <w:lsdException w:name="Light Shading Accent 1" w:uiPriority="60"/>
+    <w:lsdException w:name="Light List Accent 1" w:uiPriority="61"/>
+    <w:lsdException w:name="Light Grid Accent 1" w:uiPriority="62"/>
+    <w:lsdException w:name="Medium Shading 1 Accent 1" w:uiPriority="63"/>
+    <w:lsdException w:name="Medium Shading 2 Accent 1" w:uiPriority="64"/>
+    <w:lsdException w:name="Medium List 1 Accent 1" w:uiPriority="65"/>
+    <w:lsdException w:name="Revision" w:semiHidden="1"/>
+    <w:lsdException w:name="List Paragraph" w:uiPriority="34" w:qFormat="1"/>
+    <w:lsdException w:name="Quote" w:uiPriority="29" w:qFormat="1"/>
+    <w:lsdException w:name="Intense Quote" w:uiPriority="30" w:qFormat="1"/>
+    <w:lsdException w:name="Medium List 2 Accent 1" w:uiPriority="66"/>
+    <w:lsdException w:name="Medium Grid 1 Accent 1" w:uiPriority="67"/>
+    <w:lsdException w:name="Medium Grid 2 Accent 1" w:uiPriority="68"/>
+    <w:lsdException w:name="Medium Grid 3 Accent 1" w:uiPriority="69"/>
+    <w:lsdException w:name="Dark List Accent 1" w:uiPriority="70"/>
+    <w:lsdException w:name="Colorful Shading Accent 1" w:uiPriority="71"/>
+    <w:lsdException w:name="Colorful List Accent 1" w:uiPriority="72"/>
+    <w:lsdException w:name="Colorful Grid Accent 1" w:uiPriority="73"/>
+    <w:lsdException w:name="Light Shading Accent 2" w:uiPriority="60"/>
+    <w:lsdException w:name="Light List Accent 2" w:uiPriority="61"/>
+    <w:lsdException w:name="Light Grid Accent 2" w:uiPriority="62"/>
+    <w:lsdException w:name="Medium Shading 1 Accent 2" w:uiPriority="63"/>
+    <w:lsdException w:name="Medium Shading 2 Accent 2" w:uiPriority="64"/>
+    <w:lsdException w:name="Medium List 1 Accent 2" w:uiPriority="65"/>
+    <w:lsdException w:name="Medium List 2 Accent 2" w:uiPriority="66"/>
+    <w:lsdException w:name="Medium Grid 1 Accent 2" w:uiPriority="67"/>
+    <w:lsdException w:name="Medium Grid 2 Accent 2" w:uiPriority="68"/>
+    <w:lsdException w:name="Medium Grid 3 Accent 2" w:uiPriority="69"/>
+    <w:lsdException w:name="Dark List Accent 2" w:uiPriority="70"/>
+    <w:lsdException w:name="Colorful Shading Accent 2" w:uiPriority="71"/>
+    <w:lsdException w:name="Colorful List Accent 2" w:uiPriority="72"/>
+    <w:lsdException w:name="Colorful Grid Accent 2" w:uiPriority="73"/>
+    <w:lsdException w:name="Light Shading Accent 3" w:uiPriority="60"/>
+    <w:lsdException w:name="Light List Accent 3" w:uiPriority="61"/>
+    <w:lsdException w:name="Light Grid Accent 3" w:uiPriority="62"/>
+    <w:lsdException w:name="Medium Shading 1 Accent 3" w:uiPriority="63"/>
+    <w:lsdException w:name="Medium Shading 2 Accent 3" w:uiPriority="64"/>
+    <w:lsdException w:name="Medium List 1 Accent 3" w:uiPriority="65"/>
+    <w:lsdException w:name="Medium List 2 Accent 3" w:uiPriority="66"/>
+    <w:lsdException w:name="Medium Grid 1 Accent 3" w:uiPriority="67"/>
+    <w:lsdException w:name="Medium Grid 2 Accent 3" w:uiPriority="68"/>
+    <w:lsdException w:name="Medium Grid 3 Accent 3" w:uiPriority="69"/>
+    <w:lsdException w:name="Dark List Accent 3" w:uiPriority="70"/>
+    <w:lsdException w:name="Colorful Shading Accent 3" w:uiPriority="71"/>
+    <w:lsdException w:name="Colorful List Accent 3" w:uiPriority="72"/>
+    <w:lsdException w:name="Colorful Grid Accent 3" w:uiPriority="73"/>
+    <w:lsdException w:name="Light Shading Accent 4" w:uiPriority="60"/>
+    <w:lsdException w:name="Light List Accent 4" w:uiPriority="61"/>
+    <w:lsdException w:name="Light Grid Accent 4" w:uiPriority="62"/>
+    <w:lsdException w:name="Medium Shading 1 Accent 4" w:uiPriority="63"/>
+    <w:lsdException w:name="Medium Shading 2 Accent 4" w:uiPriority="64"/>
+    <w:lsdException w:name="Medium List 1 Accent 4" w:uiPriority="65"/>
+    <w:lsdException w:name="Medium List 2 Accent 4" w:uiPriority="66"/>
+    <w:lsdException w:name="Medium Grid 1 Accent 4" w:uiPriority="67"/>
+    <w:lsdException w:name="Medium Grid 2 Accent 4" w:uiPriority="68"/>
+    <w:lsdException w:name="Medium Grid 3 Accent 4" w:uiPriority="69"/>
+    <w:lsdException w:name="Dark List Accent 4" w:uiPriority="70"/>
+    <w:lsdException w:name="Colorful Shading Accent 4" w:uiPriority="71"/>
+    <w:lsdException w:name="Colorful List Accent 4" w:uiPriority="72"/>
+    <w:lsdException w:name="Colorful Grid Accent 4" w:uiPriority="73"/>
+    <w:lsdException w:name="Light Shading Accent 5" w:uiPriority="60"/>
+    <w:lsdException w:name="Light List Accent 5" w:uiPriority="61"/>
+    <w:lsdException w:name="Light Grid Accent 5" w:uiPriority="62"/>
+    <w:lsdException w:name="Medium Shading 1 Accent 5" w:uiPriority="63"/>
+    <w:lsdException w:name="Medium Shading 2 Accent 5" w:uiPriority="64"/>
+    <w:lsdException w:name="Medium List 1 Accent 5" w:uiPriority="65"/>
+    <w:lsdException w:name="Medium List 2 Accent 5" w:uiPriority="66"/>
+    <w:lsdException w:name="Medium Grid 1 Accent 5" w:uiPriority="67"/>
+    <w:lsdException w:name="Medium Grid 2 Accent 5" w:uiPriority="68"/>
+    <w:lsdException w:name="Medium Grid 3 Accent 5" w:uiPriority="69"/>
+    <w:lsdException w:name="Dark List Accent 5" w:uiPriority="70"/>
+    <w:lsdException w:name="Colorful Shading Accent 5" w:uiPriority="71"/>
+    <w:lsdException w:name="Colorful List Accent 5" w:uiPriority="72"/>
+    <w:lsdException w:name="Colorful Grid Accent 5" w:uiPriority="73"/>
+    <w:lsdException w:name="Light Shading Accent 6" w:uiPriority="60"/>
+    <w:lsdException w:name="Light List Accent 6" w:uiPriority="61"/>
+    <w:lsdException w:name="Light Grid Accent 6" w:uiPriority="62"/>
+    <w:lsdException w:name="Medium Shading 1 Accent 6" w:uiPriority="63"/>
+    <w:lsdException w:name="Medium Shading 2 Accent 6" w:uiPriority="64"/>
+    <w:lsdException w:name="Medium List 1 Accent 6" w:uiPriority="65"/>
+    <w:lsdException w:name="Medium List 2 Accent 6" w:uiPriority="66"/>
+    <w:lsdException w:name="Medium Grid 1 Accent 6" w:uiPriority="67"/>
+    <w:lsdException w:name="Medium Grid 2 Accent 6" w:uiPriority="68"/>
+    <w:lsdException w:name="Medium Grid 3 Accent 6" w:uiPriority="69"/>
+    <w:lsdException w:name="Dark List Accent 6" w:uiPriority="70"/>
+    <w:lsdException w:name="Colorful Shading Accent 6" w:uiPriority="71"/>
+    <w:lsdException w:name="Colorful List Accent 6" w:uiPriority="72"/>
+    <w:lsdException w:name="Colorful Grid Accent 6" w:uiPriority="73"/>
+    <w:lsdException w:name="Subtle Emphasis" w:uiPriority="19" w:qFormat="1"/>
+    <w:lsdException w:name="Intense Emphasis" w:uiPriority="21" w:qFormat="1"/>
+    <w:lsdException w:name="Subtle Reference" w:uiPriority="31" w:qFormat="1"/>
+    <w:lsdException w:name="Intense Reference" w:uiPriority="32" w:qFormat="1"/>
+    <w:lsdException w:name="Book Title" w:uiPriority="33" w:qFormat="1"/>
+    <w:lsdException w:name="Bibliography" w:semiHidden="1" w:uiPriority="37" w:unhideWhenUsed="1"/>
+    <w:lsdException w:name="TOC Heading" w:semiHidden="1" w:uiPriority="39" w:unhideWhenUsed="1" w:qFormat="1"/>
+    <w:lsdException w:name="Plain Table 1" w:uiPriority="41"/>
+    <w:lsdException w:name="Plain Table 2" w:uiPriority="42"/>
+    <w:lsdException w:name="Plain Table 3" w:uiPriority="43"/>
+    <w:lsdException w:name="Plain Table 4" w:uiPriority="44"/>
+    <w:lsdException w:name="Plain Table 5" w:uiPriority="45"/>
+    <w:lsdException w:name="Grid Table Light" w:uiPriority="40"/>
+    <w:lsdException w:name="Grid Table 1 Light" w:uiPriority="46"/>
+    <w:lsdException w:name="Grid Table 2" w:uiPriority="47"/>
+    <w:lsdException w:name="Grid Table 3" w:uiPriority="48"/>
+    <w:lsdException w:name="Grid Table 4" w:uiPriority="49"/>
+    <w:lsdException w:name="Grid Table 5 Dark" w:uiPriority="50"/>
+    <w:lsdException w:name="Grid Table 6 Colorful" w:uiPriority="51"/>
+    <w:lsdException w:name="Grid Table 7 Colorful" w:uiPriority="52"/>
+    <w:lsdException w:name="Grid Table 1 Light Accent 1" w:uiPriority="46"/>
+    <w:lsdException w:name="Grid Table 2 Accent 1" w:uiPriority="47"/>
+    <w:lsdException w:name="Grid Table 3 Accent 1" w:uiPriority="48"/>
+    <w:lsdException w:name="Grid Table 4 Accent 1" w:uiPriority="49"/>
+    <w:lsdException w:name="Grid Table 5 Dark Accent 1" w:uiPriority="50"/>
+    <w:lsdException w:name="Grid Table 6 Colorful Accent 1" w:uiPriority="51"/>
+    <w:lsdException w:name="Grid Table 7 Colorful Accent 1" w:uiPriority="52"/>
+    <w:lsdException w:name="Grid Table 1 Light Accent 2" w:uiPriority="46"/>
+    <w:lsdException w:name="Grid Table 2 Accent 2" w:uiPriority="47"/>
+    <w:lsdException w:name="Grid Table 3 Accent 2" w:uiPriority="48"/>
+    <w:lsdException w:name="Grid Table 4 Accent 2" w:uiPriority="49"/>
+    <w:lsdException w:name="Grid Table 5 Dark Accent 2" w:uiPriority="50"/>
+    <w:lsdException w:name="Grid Table 6 Colorful Accent 2" w:uiPriority="51"/>
+    <w:lsdException w:name="Grid Table 7 Colorful Accent 2" w:uiPriority="52"/>
+    <w:lsdException w:name="Grid Table 1 Light Accent 3" w:uiPriority="46"/>
+    <w:lsdException w:name="Grid Table 2 Accent 3" w:uiPriority="47"/>
+    <w:lsdException w:name="Grid Table 3 Accent 3" w:uiPriority="48"/>
+    <w:lsdException w:name="Grid Table 4 Accent 3" w:uiPriority="49"/>
+    <w:lsdException w:name="Grid Table 5 Dark Accent 3" w:uiPriority="50"/>
+    <w:lsdException w:name="Grid Table 6 Colorful Accent 3" w:uiPriority="51"/>
+    <w:lsdException w:name="Grid Table 7 Colorful Accent 3" w:uiPriority="52"/>
+    <w:lsdException w:name="Grid Table 1 Light Accent 4" w:uiPriority="46"/>
+    <w:lsdException w:name="Grid Table 2 Accent 4" w:uiPriority="47"/>
+    <w:lsdException w:name="Grid Table 3 Accent 4" w:uiPriority="48"/>
+    <w:lsdException w:name="Grid Table 4 Accent 4" w:uiPriority="49"/>
+    <w:lsdException w:name="Grid Table 5 Dark Accent 4" w:uiPriority="50"/>
+    <w:lsdException w:name="Grid Table 6 Colorful Accent 4" w:uiPriority="51"/>
+    <w:lsdException w:name="Grid Table 7 Colorful Accent 4" w:uiPriority="52"/>
+    <w:lsdException w:name="Grid Table 1 Light Accent 5" w:uiPriority="46"/>
+    <w:lsdException w:name="Grid Table 2 Accent 5" w:uiPriority="47"/>
+    <w:lsdException w:name="Grid Table 3 Accent 5" w:uiPriority="48"/>
+    <w:lsdException w:name="Grid Table 4 Accent 5" w:uiPriority="49"/>
+    <w:lsdException w:name="Grid Table 5 Dark Accent 5" w:uiPriority="50"/>
+    <w:lsdException w:name="Grid Table 6 Colorful Accent 5" w:uiPriority="51"/>
+    <w:lsdException w:name="Grid Table 7 Colorful Accent 5" w:uiPriority="52"/>
+    <w:lsdException w:name="Grid Table 1 Light Accent 6" w:uiPriority="46"/>
+    <w:lsdException w:name="Grid Table 2 Accent 6" w:uiPriority="47"/>
+    <w:lsdException w:name="Grid Table 3 Accent 6" w:uiPriority="48"/>
+    <w:lsdException w:name="Grid Table 4 Accent 6" w:uiPriority="49"/>
+    <w:lsdException w:name="Grid Table 5 Dark Accent 6" w:uiPriority="50"/>
+    <w:lsdException w:name="Grid Table 6 Colorful Accent 6" w:uiPriority="51"/>
+    <w:lsdException w:name="Grid Table 7 Colorful Accent 6" w:uiPriority="52"/>
+    <w:lsdException w:name="List Table 1 Light" w:uiPriority="46"/>
+    <w:lsdException w:name="List Table 2" w:uiPriority="47"/>
+    <w:lsdException w:name="List Table 3" w:uiPriority="48"/>
+    <w:lsdException w:name="List Table 4" w:uiPriority="49"/>
+    <w:lsdException w:name="List Table 5 Dark" w:uiPriority="50"/>
+    <w:lsdException w:name="List Table 6 Colorful" w:uiPriority="51"/>
+    <w:lsdException w:name="List Table 7 Colorful" w:uiPriority="52"/>
+    <w:lsdException w:name="List Table 1 Light Accent 1" w:uiPriority="46"/>
+    <w:lsdException w:name="List Table 2 Accent 1" w:uiPriority="47"/>
+    <w:lsdException w:name="List Table 3 Accent 1" w:uiPriority="48"/>
+    <w:lsdException w:name="List Table 4 Accent 1" w:uiPriority="49"/>
+    <w:lsdException w:name="List Table 5 Dark Accent 1" w:uiPriority="50"/>
+    <w:lsdException w:name="List Table 6 Colorful Accent 1" w:uiPriority="51"/>
+    <w:lsdException w:name="List Table 7 Colorful Accent 1" w:uiPriority="52"/>
+    <w:lsdException w:name="List Table 1 Light Accent 2" w:uiPriority="46"/>
+    <w:lsdException w:name="List Table 2 Accent 2" w:uiPriority="47"/>
+    <w:lsdException w:name="List Table 3 Accent 2" w:uiPriority="48"/>
+    <w:lsdException w:name="List Table 4 Accent 2" w:uiPriority="49"/>
+    <w:lsdException w:name="List Table 5 Dark Accent 2" w:uiPriority="50"/>
+    <w:lsdException w:name="List Table 6 Colorful Accent 2" w:uiPriority="51"/>
+    <w:lsdException w:name="List Table 7 Colorful Accent 2" w:uiPriority="52"/>
+    <w:lsdException w:name="List Table 1 Light Accent 3" w:uiPriority="46"/>
+    <w:lsdException w:name="List Table 2 Accent 3" w:uiPriority="47"/>
+    <w:lsdException w:name="List Table 3 Accent 3" w:uiPriority="48"/>
+    <w:lsdException w:name="List Table 4 Accent 3" w:uiPriority="49"/>
+    <w:lsdException w:name="List Table 5 Dark Accent 3" w:uiPriority="50"/>
+    <w:lsdException w:name="List Table 6 Colorful Accent 3" w:uiPriority="51"/>
+    <w:lsdException w:name="List Table 7 Colorful Accent 3" w:uiPriority="52"/>
+    <w:lsdException w:name="List Table 1 Light Accent 4" w:uiPriority="46"/>
+    <w:lsdException w:name="List Table 2 Accent 4" w:uiPriority="47"/>
+    <w:lsdException w:name="List Table 3 Accent 4" w:uiPriority="48"/>
+    <w:lsdException w:name="List Table 4 Accent 4" w:uiPriority="49"/>
+    <w:lsdException w:name="List Table 5 Dark Accent 4" w:uiPriority="50"/>
+    <w:lsdException w:name="List Table 6 Colorful Accent 4" w:uiPriority="51"/>
+    <w:lsdException w:name="List Table 7 Colorful Accent 4" w:uiPriority="52"/>
+    <w:lsdException w:name="List Table 1 Light Accent 5" w:uiPriority="46"/>
+    <w:lsdException w:name="List Table 2 Accent 5" w:uiPriority="47"/>
+    <w:lsdException w:name="List Table 3 Accent 5" w:uiPriority="48"/>
+    <w:lsdException w:name="List Table 4 Accent 5" w:uiPriority="49"/>
+    <w:lsdException w:name="List Table 5 Dark Accent 5" w:uiPriority="50"/>
+    <w:lsdException w:name="List Table 6 Colorful Accent 5" w:uiPriority="51"/>
+    <w:lsdException w:name="List Table 7 Colorful Accent 5" w:uiPriority="52"/>
+    <w:lsdException w:name="List Table 1 Light Accent 6" w:uiPriority="46"/>
+    <w:lsdException w:name="List Table 2 Accent 6" w:uiPriority="47"/>
+    <w:lsdException w:name="List Table 3 Accent 6" w:uiPriority="48"/>
+    <w:lsdException w:name="List Table 4 Accent 6" w:uiPriority="49"/>
+    <w:lsdException w:name="List Table 5 Dark Accent 6" w:uiPriority="50"/>
+    <w:lsdException w:name="List Table 6 Colorful Accent 6" w:uiPriority="51"/>
+    <w:lsdException w:name="List Table 7 Colorful Accent 6" w:uiPriority="52"/>
   </w:latentStyles>
   <w:style w:type="paragraph" w:default="1" w:styleId="a">
     <w:name w:val="Normal"/>
@@ -14690,7 +14960,7 @@
     <w:name w:val="heading 1"/>
     <w:basedOn w:val="a"/>
     <w:next w:val="a"/>
-    <w:link w:val="1Char"/>
+    <w:link w:val="10"/>
     <w:uiPriority w:val="99"/>
     <w:qFormat/>
     <w:rsid w:val="009C4542"/>
@@ -14721,7 +14991,6 @@
     <w:uiPriority w:val="99"/>
     <w:semiHidden/>
     <w:unhideWhenUsed/>
-    <w:qFormat/>
     <w:tblPr>
       <w:tblInd w:w="0" w:type="dxa"/>
       <w:tblCellMar>
@@ -14738,8 +15007,8 @@
     <w:semiHidden/>
     <w:unhideWhenUsed/>
   </w:style>
-  <w:style w:type="character" w:customStyle="1" w:styleId="1Char">
-    <w:name w:val="标题 1 Char"/>
+  <w:style w:type="character" w:customStyle="1" w:styleId="10">
+    <w:name w:val="标题 1 字符"/>
     <w:basedOn w:val="a0"/>
     <w:link w:val="1"/>
     <w:uiPriority w:val="99"/>
@@ -14769,7 +15038,7 @@
   <w:style w:type="paragraph" w:styleId="a4">
     <w:name w:val="header"/>
     <w:basedOn w:val="a"/>
-    <w:link w:val="Char"/>
+    <w:link w:val="a5"/>
     <w:uiPriority w:val="99"/>
     <w:rsid w:val="00BC77E4"/>
     <w:pPr>
@@ -14788,8 +15057,8 @@
       <w:szCs w:val="18"/>
     </w:rPr>
   </w:style>
-  <w:style w:type="character" w:customStyle="1" w:styleId="Char">
-    <w:name w:val="页眉 Char"/>
+  <w:style w:type="character" w:customStyle="1" w:styleId="a5">
+    <w:name w:val="页眉 字符"/>
     <w:basedOn w:val="a0"/>
     <w:link w:val="a4"/>
     <w:uiPriority w:val="99"/>
@@ -14802,10 +15071,10 @@
       <w:szCs w:val="18"/>
     </w:rPr>
   </w:style>
-  <w:style w:type="paragraph" w:styleId="a5">
+  <w:style w:type="paragraph" w:styleId="a6">
     <w:name w:val="footer"/>
     <w:basedOn w:val="a"/>
-    <w:link w:val="Char0"/>
+    <w:link w:val="a7"/>
     <w:uiPriority w:val="99"/>
     <w:rsid w:val="00BC77E4"/>
     <w:pPr>
@@ -14821,10 +15090,10 @@
       <w:szCs w:val="18"/>
     </w:rPr>
   </w:style>
-  <w:style w:type="character" w:customStyle="1" w:styleId="Char0">
-    <w:name w:val="页脚 Char"/>
+  <w:style w:type="character" w:customStyle="1" w:styleId="a7">
+    <w:name w:val="页脚 字符"/>
     <w:basedOn w:val="a0"/>
-    <w:link w:val="a5"/>
+    <w:link w:val="a6"/>
     <w:uiPriority w:val="99"/>
     <w:locked/>
     <w:rsid w:val="00BC77E4"/>
@@ -14835,7 +15104,7 @@
       <w:szCs w:val="18"/>
     </w:rPr>
   </w:style>
-  <w:style w:type="paragraph" w:styleId="a6">
+  <w:style w:type="paragraph" w:styleId="a8">
     <w:name w:val="List Paragraph"/>
     <w:basedOn w:val="a"/>
     <w:uiPriority w:val="99"/>
@@ -14845,7 +15114,7 @@
       <w:ind w:firstLineChars="200" w:firstLine="420"/>
     </w:pPr>
   </w:style>
-  <w:style w:type="character" w:styleId="a7">
+  <w:style w:type="character" w:styleId="a9">
     <w:name w:val="Strong"/>
     <w:basedOn w:val="a0"/>
     <w:uiPriority w:val="99"/>
@@ -14857,10 +15126,10 @@
       <w:bCs/>
     </w:rPr>
   </w:style>
-  <w:style w:type="paragraph" w:styleId="a8">
+  <w:style w:type="paragraph" w:styleId="aa">
     <w:name w:val="Balloon Text"/>
     <w:basedOn w:val="a"/>
-    <w:link w:val="Char1"/>
+    <w:link w:val="ab"/>
     <w:uiPriority w:val="99"/>
     <w:semiHidden/>
     <w:rsid w:val="00B47F3D"/>
@@ -14869,10 +15138,10 @@
       <w:szCs w:val="18"/>
     </w:rPr>
   </w:style>
-  <w:style w:type="character" w:customStyle="1" w:styleId="Char1">
-    <w:name w:val="批注框文本 Char"/>
+  <w:style w:type="character" w:customStyle="1" w:styleId="ab">
+    <w:name w:val="批注框文本 字符"/>
     <w:basedOn w:val="a0"/>
-    <w:link w:val="a8"/>
+    <w:link w:val="aa"/>
     <w:uiPriority w:val="99"/>
     <w:semiHidden/>
     <w:locked/>
@@ -14897,13 +15166,12 @@
     <w:basedOn w:val="a0"/>
     <w:rsid w:val="00FE04EA"/>
   </w:style>
-  <w:style w:type="table" w:styleId="a9">
+  <w:style w:type="table" w:styleId="ac">
     <w:name w:val="Table Grid"/>
     <w:basedOn w:val="a1"/>
     <w:locked/>
     <w:rsid w:val="00400A32"/>
     <w:tblPr>
-      <w:tblInd w:w="0" w:type="dxa"/>
       <w:tblBorders>
         <w:top w:val="single" w:sz="4" w:space="0" w:color="000000" w:themeColor="text1"/>
         <w:left w:val="single" w:sz="4" w:space="0" w:color="000000" w:themeColor="text1"/>
@@ -14912,12 +15180,6 @@
         <w:insideH w:val="single" w:sz="4" w:space="0" w:color="000000" w:themeColor="text1"/>
         <w:insideV w:val="single" w:sz="4" w:space="0" w:color="000000" w:themeColor="text1"/>
       </w:tblBorders>
-      <w:tblCellMar>
-        <w:top w:w="0" w:type="dxa"/>
-        <w:left w:w="108" w:type="dxa"/>
-        <w:bottom w:w="0" w:type="dxa"/>
-        <w:right w:w="108" w:type="dxa"/>
-      </w:tblCellMar>
     </w:tblPr>
   </w:style>
   <w:style w:type="paragraph" w:customStyle="1" w:styleId="reader-word-layer">
@@ -14935,197 +15197,6 @@
       <w:sz w:val="24"/>
       <w:szCs w:val="24"/>
     </w:rPr>
-  </w:style>
-</w:styles>
-</file>
-
-<file path=word/stylesWithEffects.xml><?xml version="1.0" encoding="utf-8"?>
-<w:styles xmlns:wpc="http://schemas.microsoft.com/office/word/2010/wordprocessingCanvas" xmlns:mc="http://schemas.openxmlformats.org/markup-compatibility/2006" xmlns:o="urn:schemas-microsoft-com:office:office" xmlns:r="http://schemas.openxmlformats.org/officeDocument/2006/relationships" xmlns:m="http://schemas.openxmlformats.org/officeDocument/2006/math" xmlns:v="urn:schemas-microsoft-com:vml" xmlns:wp14="http://schemas.microsoft.com/office/word/2010/wordprocessingDrawing" xmlns:wp="http://schemas.openxmlformats.org/drawingml/2006/wordprocessingDrawing" xmlns:w10="urn:schemas-microsoft-com:office:word" xmlns:w="http://schemas.openxmlformats.org/wordprocessingml/2006/main" xmlns:w14="http://schemas.microsoft.com/office/word/2010/wordml" xmlns:wpg="http://schemas.microsoft.com/office/word/2010/wordprocessingGroup" xmlns:wpi="http://schemas.microsoft.com/office/word/2010/wordprocessingInk" xmlns:wne="http://schemas.microsoft.com/office/word/2006/wordml" xmlns:wps="http://schemas.microsoft.com/office/word/2010/wordprocessingShape" mc:Ignorable="w14 wp14">
-  <w:docDefaults>
-    <w:rPrDefault>
-      <w:rPr>
-        <w:rFonts w:asciiTheme="minorHAnsi" w:eastAsiaTheme="minorEastAsia" w:hAnsiTheme="minorHAnsi" w:cstheme="minorBidi"/>
-        <w:kern w:val="2"/>
-        <w:sz w:val="21"/>
-        <w:szCs w:val="22"/>
-        <w:lang w:val="en-US" w:eastAsia="zh-CN" w:bidi="ar-SA"/>
-      </w:rPr>
-    </w:rPrDefault>
-    <w:pPrDefault/>
-  </w:docDefaults>
-  <w:latentStyles w:defLockedState="0" w:defUIPriority="99" w:defSemiHidden="1" w:defUnhideWhenUsed="1" w:defQFormat="0" w:count="267">
-    <w:lsdException w:name="Normal" w:semiHidden="0" w:uiPriority="0" w:unhideWhenUsed="0" w:qFormat="1"/>
-    <w:lsdException w:name="heading 1" w:semiHidden="0" w:uiPriority="9" w:unhideWhenUsed="0" w:qFormat="1"/>
-    <w:lsdException w:name="heading 2" w:uiPriority="9" w:qFormat="1"/>
-    <w:lsdException w:name="heading 3" w:uiPriority="9" w:qFormat="1"/>
-    <w:lsdException w:name="heading 4" w:uiPriority="9" w:qFormat="1"/>
-    <w:lsdException w:name="heading 5" w:uiPriority="9" w:qFormat="1"/>
-    <w:lsdException w:name="heading 6" w:uiPriority="9" w:qFormat="1"/>
-    <w:lsdException w:name="heading 7" w:uiPriority="9" w:qFormat="1"/>
-    <w:lsdException w:name="heading 8" w:uiPriority="9" w:qFormat="1"/>
-    <w:lsdException w:name="heading 9" w:uiPriority="9" w:qFormat="1"/>
-    <w:lsdException w:name="toc 1" w:uiPriority="39"/>
-    <w:lsdException w:name="toc 2" w:uiPriority="39"/>
-    <w:lsdException w:name="toc 3" w:uiPriority="39"/>
-    <w:lsdException w:name="toc 4" w:uiPriority="39"/>
-    <w:lsdException w:name="toc 5" w:uiPriority="39"/>
-    <w:lsdException w:name="toc 6" w:uiPriority="39"/>
-    <w:lsdException w:name="toc 7" w:uiPriority="39"/>
-    <w:lsdException w:name="toc 8" w:uiPriority="39"/>
-    <w:lsdException w:name="toc 9" w:uiPriority="39"/>
-    <w:lsdException w:name="caption" w:uiPriority="35" w:qFormat="1"/>
-    <w:lsdException w:name="Title" w:semiHidden="0" w:uiPriority="10" w:unhideWhenUsed="0" w:qFormat="1"/>
-    <w:lsdException w:name="Default Paragraph Font" w:uiPriority="1"/>
-    <w:lsdException w:name="Subtitle" w:semiHidden="0" w:uiPriority="11" w:unhideWhenUsed="0" w:qFormat="1"/>
-    <w:lsdException w:name="Strong" w:semiHidden="0" w:uiPriority="22" w:unhideWhenUsed="0" w:qFormat="1"/>
-    <w:lsdException w:name="Emphasis" w:semiHidden="0" w:uiPriority="20" w:unhideWhenUsed="0" w:qFormat="1"/>
-    <w:lsdException w:name="Table Grid" w:semiHidden="0" w:uiPriority="59" w:unhideWhenUsed="0"/>
-    <w:lsdException w:name="Placeholder Text" w:unhideWhenUsed="0"/>
-    <w:lsdException w:name="No Spacing" w:semiHidden="0" w:uiPriority="1" w:unhideWhenUsed="0" w:qFormat="1"/>
-    <w:lsdException w:name="Light Shading" w:semiHidden="0" w:uiPriority="60" w:unhideWhenUsed="0"/>
-    <w:lsdException w:name="Light List" w:semiHidden="0" w:uiPriority="61" w:unhideWhenUsed="0"/>
-    <w:lsdException w:name="Light Grid" w:semiHidden="0" w:uiPriority="62" w:unhideWhenUsed="0"/>
-    <w:lsdException w:name="Medium Shading 1" w:semiHidden="0" w:uiPriority="63" w:unhideWhenUsed="0"/>
-    <w:lsdException w:name="Medium Shading 2" w:semiHidden="0" w:uiPriority="64" w:unhideWhenUsed="0"/>
-    <w:lsdException w:name="Medium List 1" w:semiHidden="0" w:uiPriority="65" w:unhideWhenUsed="0"/>
-    <w:lsdException w:name="Medium List 2" w:semiHidden="0" w:uiPriority="66" w:unhideWhenUsed="0"/>
-    <w:lsdException w:name="Medium Grid 1" w:semiHidden="0" w:uiPriority="67" w:unhideWhenUsed="0"/>
-    <w:lsdException w:name="Medium Grid 2" w:semiHidden="0" w:uiPriority="68" w:unhideWhenUsed="0"/>
-    <w:lsdException w:name="Medium Grid 3" w:semiHidden="0" w:uiPriority="69" w:unhideWhenUsed="0"/>
-    <w:lsdException w:name="Dark List" w:semiHidden="0" w:uiPriority="70" w:unhideWhenUsed="0"/>
-    <w:lsdException w:name="Colorful Shading" w:semiHidden="0" w:uiPriority="71" w:unhideWhenUsed="0"/>
-    <w:lsdException w:name="Colorful List" w:semiHidden="0" w:uiPriority="72" w:unhideWhenUsed="0"/>
-    <w:lsdException w:name="Colorful Grid" w:semiHidden="0" w:uiPriority="73" w:unhideWhenUsed="0"/>
-    <w:lsdException w:name="Light Shading Accent 1" w:semiHidden="0" w:uiPriority="60" w:unhideWhenUsed="0"/>
-    <w:lsdException w:name="Light List Accent 1" w:semiHidden="0" w:uiPriority="61" w:unhideWhenUsed="0"/>
-    <w:lsdException w:name="Light Grid Accent 1" w:semiHidden="0" w:uiPriority="62" w:unhideWhenUsed="0"/>
-    <w:lsdException w:name="Medium Shading 1 Accent 1" w:semiHidden="0" w:uiPriority="63" w:unhideWhenUsed="0"/>
-    <w:lsdException w:name="Medium Shading 2 Accent 1" w:semiHidden="0" w:uiPriority="64" w:unhideWhenUsed="0"/>
-    <w:lsdException w:name="Medium List 1 Accent 1" w:semiHidden="0" w:uiPriority="65" w:unhideWhenUsed="0"/>
-    <w:lsdException w:name="Revision" w:unhideWhenUsed="0"/>
-    <w:lsdException w:name="List Paragraph" w:semiHidden="0" w:uiPriority="34" w:unhideWhenUsed="0" w:qFormat="1"/>
-    <w:lsdException w:name="Quote" w:semiHidden="0" w:uiPriority="29" w:unhideWhenUsed="0" w:qFormat="1"/>
-    <w:lsdException w:name="Intense Quote" w:semiHidden="0" w:uiPriority="30" w:unhideWhenUsed="0" w:qFormat="1"/>
-    <w:lsdException w:name="Medium List 2 Accent 1" w:semiHidden="0" w:uiPriority="66" w:unhideWhenUsed="0"/>
-    <w:lsdException w:name="Medium Grid 1 Accent 1" w:semiHidden="0" w:uiPriority="67" w:unhideWhenUsed="0"/>
-    <w:lsdException w:name="Medium Grid 2 Accent 1" w:semiHidden="0" w:uiPriority="68" w:unhideWhenUsed="0"/>
-    <w:lsdException w:name="Medium Grid 3 Accent 1" w:semiHidden="0" w:uiPriority="69" w:unhideWhenUsed="0"/>
-    <w:lsdException w:name="Dark List Accent 1" w:semiHidden="0" w:uiPriority="70" w:unhideWhenUsed="0"/>
-    <w:lsdException w:name="Colorful Shading Accent 1" w:semiHidden="0" w:uiPriority="71" w:unhideWhenUsed="0"/>
-    <w:lsdException w:name="Colorful List Accent 1" w:semiHidden="0" w:uiPriority="72" w:unhideWhenUsed="0"/>
-    <w:lsdException w:name="Colorful Grid Accent 1" w:semiHidden="0" w:uiPriority="73" w:unhideWhenUsed="0"/>
-    <w:lsdException w:name="Light Shading Accent 2" w:semiHidden="0" w:uiPriority="60" w:unhideWhenUsed="0"/>
-    <w:lsdException w:name="Light List Accent 2" w:semiHidden="0" w:uiPriority="61" w:unhideWhenUsed="0"/>
-    <w:lsdException w:name="Light Grid Accent 2" w:semiHidden="0" w:uiPriority="62" w:unhideWhenUsed="0"/>
-    <w:lsdException w:name="Medium Shading 1 Accent 2" w:semiHidden="0" w:uiPriority="63" w:unhideWhenUsed="0"/>
-    <w:lsdException w:name="Medium Shading 2 Accent 2" w:semiHidden="0" w:uiPriority="64" w:unhideWhenUsed="0"/>
-    <w:lsdException w:name="Medium List 1 Accent 2" w:semiHidden="0" w:uiPriority="65" w:unhideWhenUsed="0"/>
-    <w:lsdException w:name="Medium List 2 Accent 2" w:semiHidden="0" w:uiPriority="66" w:unhideWhenUsed="0"/>
-    <w:lsdException w:name="Medium Grid 1 Accent 2" w:semiHidden="0" w:uiPriority="67" w:unhideWhenUsed="0"/>
-    <w:lsdException w:name="Medium Grid 2 Accent 2" w:semiHidden="0" w:uiPriority="68" w:unhideWhenUsed="0"/>
-    <w:lsdException w:name="Medium Grid 3 Accent 2" w:semiHidden="0" w:uiPriority="69" w:unhideWhenUsed="0"/>
-    <w:lsdException w:name="Dark List Accent 2" w:semiHidden="0" w:uiPriority="70" w:unhideWhenUsed="0"/>
-    <w:lsdException w:name="Colorful Shading Accent 2" w:semiHidden="0" w:uiPriority="71" w:unhideWhenUsed="0"/>
-    <w:lsdException w:name="Colorful List Accent 2" w:semiHidden="0" w:uiPriority="72" w:unhideWhenUsed="0"/>
-    <w:lsdException w:name="Colorful Grid Accent 2" w:semiHidden="0" w:uiPriority="73" w:unhideWhenUsed="0"/>
-    <w:lsdException w:name="Light Shading Accent 3" w:semiHidden="0" w:uiPriority="60" w:unhideWhenUsed="0"/>
-    <w:lsdException w:name="Light List Accent 3" w:semiHidden="0" w:uiPriority="61" w:unhideWhenUsed="0"/>
-    <w:lsdException w:name="Light Grid Accent 3" w:semiHidden="0" w:uiPriority="62" w:unhideWhenUsed="0"/>
-    <w:lsdException w:name="Medium Shading 1 Accent 3" w:semiHidden="0" w:uiPriority="63" w:unhideWhenUsed="0"/>
-    <w:lsdException w:name="Medium Shading 2 Accent 3" w:semiHidden="0" w:uiPriority="64" w:unhideWhenUsed="0"/>
-    <w:lsdException w:name="Medium List 1 Accent 3" w:semiHidden="0" w:uiPriority="65" w:unhideWhenUsed="0"/>
-    <w:lsdException w:name="Medium List 2 Accent 3" w:semiHidden="0" w:uiPriority="66" w:unhideWhenUsed="0"/>
-    <w:lsdException w:name="Medium Grid 1 Accent 3" w:semiHidden="0" w:uiPriority="67" w:unhideWhenUsed="0"/>
-    <w:lsdException w:name="Medium Grid 2 Accent 3" w:semiHidden="0" w:uiPriority="68" w:unhideWhenUsed="0"/>
-    <w:lsdException w:name="Medium Grid 3 Accent 3" w:semiHidden="0" w:uiPriority="69" w:unhideWhenUsed="0"/>
-    <w:lsdException w:name="Dark List Accent 3" w:semiHidden="0" w:uiPriority="70" w:unhideWhenUsed="0"/>
-    <w:lsdException w:name="Colorful Shading Accent 3" w:semiHidden="0" w:uiPriority="71" w:unhideWhenUsed="0"/>
-    <w:lsdException w:name="Colorful List Accent 3" w:semiHidden="0" w:uiPriority="72" w:unhideWhenUsed="0"/>
-    <w:lsdException w:name="Colorful Grid Accent 3" w:semiHidden="0" w:uiPriority="73" w:unhideWhenUsed="0"/>
-    <w:lsdException w:name="Light Shading Accent 4" w:semiHidden="0" w:uiPriority="60" w:unhideWhenUsed="0"/>
-    <w:lsdException w:name="Light List Accent 4" w:semiHidden="0" w:uiPriority="61" w:unhideWhenUsed="0"/>
-    <w:lsdException w:name="Light Grid Accent 4" w:semiHidden="0" w:uiPriority="62" w:unhideWhenUsed="0"/>
-    <w:lsdException w:name="Medium Shading 1 Accent 4" w:semiHidden="0" w:uiPriority="63" w:unhideWhenUsed="0"/>
-    <w:lsdException w:name="Medium Shading 2 Accent 4" w:semiHidden="0" w:uiPriority="64" w:unhideWhenUsed="0"/>
-    <w:lsdException w:name="Medium List 1 Accent 4" w:semiHidden="0" w:uiPriority="65" w:unhideWhenUsed="0"/>
-    <w:lsdException w:name="Medium List 2 Accent 4" w:semiHidden="0" w:uiPriority="66" w:unhideWhenUsed="0"/>
-    <w:lsdException w:name="Medium Grid 1 Accent 4" w:semiHidden="0" w:uiPriority="67" w:unhideWhenUsed="0"/>
-    <w:lsdException w:name="Medium Grid 2 Accent 4" w:semiHidden="0" w:uiPriority="68" w:unhideWhenUsed="0"/>
-    <w:lsdException w:name="Medium Grid 3 Accent 4" w:semiHidden="0" w:uiPriority="69" w:unhideWhenUsed="0"/>
-    <w:lsdException w:name="Dark List Accent 4" w:semiHidden="0" w:uiPriority="70" w:unhideWhenUsed="0"/>
-    <w:lsdException w:name="Colorful Shading Accent 4" w:semiHidden="0" w:uiPriority="71" w:unhideWhenUsed="0"/>
-    <w:lsdException w:name="Colorful List Accent 4" w:semiHidden="0" w:uiPriority="72" w:unhideWhenUsed="0"/>
-    <w:lsdException w:name="Colorful Grid Accent 4" w:semiHidden="0" w:uiPriority="73" w:unhideWhenUsed="0"/>
-    <w:lsdException w:name="Light Shading Accent 5" w:semiHidden="0" w:uiPriority="60" w:unhideWhenUsed="0"/>
-    <w:lsdException w:name="Light List Accent 5" w:semiHidden="0" w:uiPriority="61" w:unhideWhenUsed="0"/>
-    <w:lsdException w:name="Light Grid Accent 5" w:semiHidden="0" w:uiPriority="62" w:unhideWhenUsed="0"/>
-    <w:lsdException w:name="Medium Shading 1 Accent 5" w:semiHidden="0" w:uiPriority="63" w:unhideWhenUsed="0"/>
-    <w:lsdException w:name="Medium Shading 2 Accent 5" w:semiHidden="0" w:uiPriority="64" w:unhideWhenUsed="0"/>
-    <w:lsdException w:name="Medium List 1 Accent 5" w:semiHidden="0" w:uiPriority="65" w:unhideWhenUsed="0"/>
-    <w:lsdException w:name="Medium List 2 Accent 5" w:semiHidden="0" w:uiPriority="66" w:unhideWhenUsed="0"/>
-    <w:lsdException w:name="Medium Grid 1 Accent 5" w:semiHidden="0" w:uiPriority="67" w:unhideWhenUsed="0"/>
-    <w:lsdException w:name="Medium Grid 2 Accent 5" w:semiHidden="0" w:uiPriority="68" w:unhideWhenUsed="0"/>
-    <w:lsdException w:name="Medium Grid 3 Accent 5" w:semiHidden="0" w:uiPriority="69" w:unhideWhenUsed="0"/>
-    <w:lsdException w:name="Dark List Accent 5" w:semiHidden="0" w:uiPriority="70" w:unhideWhenUsed="0"/>
-    <w:lsdException w:name="Colorful Shading Accent 5" w:semiHidden="0" w:uiPriority="71" w:unhideWhenUsed="0"/>
-    <w:lsdException w:name="Colorful List Accent 5" w:semiHidden="0" w:uiPriority="72" w:unhideWhenUsed="0"/>
-    <w:lsdException w:name="Colorful Grid Accent 5" w:semiHidden="0" w:uiPriority="73" w:unhideWhenUsed="0"/>
-    <w:lsdException w:name="Light Shading Accent 6" w:semiHidden="0" w:uiPriority="60" w:unhideWhenUsed="0"/>
-    <w:lsdException w:name="Light List Accent 6" w:semiHidden="0" w:uiPriority="61" w:unhideWhenUsed="0"/>
-    <w:lsdException w:name="Light Grid Accent 6" w:semiHidden="0" w:uiPriority="62" w:unhideWhenUsed="0"/>
-    <w:lsdException w:name="Medium Shading 1 Accent 6" w:semiHidden="0" w:uiPriority="63" w:unhideWhenUsed="0"/>
-    <w:lsdException w:name="Medium Shading 2 Accent 6" w:semiHidden="0" w:uiPriority="64" w:unhideWhenUsed="0"/>
-    <w:lsdException w:name="Medium List 1 Accent 6" w:semiHidden="0" w:uiPriority="65" w:unhideWhenUsed="0"/>
-    <w:lsdException w:name="Medium List 2 Accent 6" w:semiHidden="0" w:uiPriority="66" w:unhideWhenUsed="0"/>
-    <w:lsdException w:name="Medium Grid 1 Accent 6" w:semiHidden="0" w:uiPriority="67" w:unhideWhenUsed="0"/>
-    <w:lsdException w:name="Medium Grid 2 Accent 6" w:semiHidden="0" w:uiPriority="68" w:unhideWhenUsed="0"/>
-    <w:lsdException w:name="Medium Grid 3 Accent 6" w:semiHidden="0" w:uiPriority="69" w:unhideWhenUsed="0"/>
-    <w:lsdException w:name="Dark List Accent 6" w:semiHidden="0" w:uiPriority="70" w:unhideWhenUsed="0"/>
-    <w:lsdException w:name="Colorful Shading Accent 6" w:semiHidden="0" w:uiPriority="71" w:unhideWhenUsed="0"/>
-    <w:lsdException w:name="Colorful List Accent 6" w:semiHidden="0" w:uiPriority="72" w:unhideWhenUsed="0"/>
-    <w:lsdException w:name="Colorful Grid Accent 6" w:semiHidden="0" w:uiPriority="73" w:unhideWhenUsed="0"/>
-    <w:lsdException w:name="Subtle Emphasis" w:semiHidden="0" w:uiPriority="19" w:unhideWhenUsed="0" w:qFormat="1"/>
-    <w:lsdException w:name="Intense Emphasis" w:semiHidden="0" w:uiPriority="21" w:unhideWhenUsed="0" w:qFormat="1"/>
-    <w:lsdException w:name="Subtle Reference" w:semiHidden="0" w:uiPriority="31" w:unhideWhenUsed="0" w:qFormat="1"/>
-    <w:lsdException w:name="Intense Reference" w:semiHidden="0" w:uiPriority="32" w:unhideWhenUsed="0" w:qFormat="1"/>
-    <w:lsdException w:name="Book Title" w:semiHidden="0" w:uiPriority="33" w:unhideWhenUsed="0" w:qFormat="1"/>
-    <w:lsdException w:name="Bibliography" w:uiPriority="37"/>
-    <w:lsdException w:name="TOC Heading" w:uiPriority="39" w:qFormat="1"/>
-  </w:latentStyles>
-  <w:style w:type="paragraph" w:default="1" w:styleId="a">
-    <w:name w:val="Normal"/>
-    <w:qFormat/>
-    <w:pPr>
-      <w:widowControl w:val="0"/>
-      <w:jc w:val="both"/>
-    </w:pPr>
-  </w:style>
-  <w:style w:type="character" w:default="1" w:styleId="a0">
-    <w:name w:val="Default Paragraph Font"/>
-    <w:uiPriority w:val="1"/>
-    <w:semiHidden/>
-    <w:unhideWhenUsed/>
-  </w:style>
-  <w:style w:type="table" w:default="1" w:styleId="a1">
-    <w:name w:val="Normal Table"/>
-    <w:uiPriority w:val="99"/>
-    <w:semiHidden/>
-    <w:unhideWhenUsed/>
-    <w:tblPr>
-      <w:tblInd w:w="0" w:type="dxa"/>
-      <w:tblCellMar>
-        <w:top w:w="0" w:type="dxa"/>
-        <w:left w:w="108" w:type="dxa"/>
-        <w:bottom w:w="0" w:type="dxa"/>
-        <w:right w:w="108" w:type="dxa"/>
-      </w:tblCellMar>
-    </w:tblPr>
-  </w:style>
-  <w:style w:type="numbering" w:default="1" w:styleId="a2">
-    <w:name w:val="No List"/>
-    <w:uiPriority w:val="99"/>
-    <w:semiHidden/>
-    <w:unhideWhenUsed/>
   </w:style>
 </w:styles>
 </file>

</xml_diff>